<commit_message>
Figure and Text update
</commit_message>
<xml_diff>
--- a/Word/1.PassOne-KelvinToReview/chap9/Chapter9_1.docx
+++ b/Word/1.PassOne-KelvinToReview/chap9/Chapter9_1.docx
@@ -141,497 +141,653 @@
         <w:t xml:space="preserve">In games, the functionality of simulating energy transfer is often referred to as physics, physics system, physics component, or, physics engine. </w:t>
       </w:r>
       <w:r>
-        <w:t>Physics engines play an important part in many types of games. The range of topics within physics for games is broad and includes but is not limited to areas such as fluid dynamics, soft-body, vehicle physics</w:t>
+        <w:t xml:space="preserve">Physics engines play an important part in many types of games. The range of topics within physics for games is broad and includes but is not limited to areas such as </w:t>
+      </w:r>
+      <w:r>
+        <w:t>rigid body</w:t>
       </w:r>
       <w:r>
         <w:t>,</w:t>
       </w:r>
       <w:r>
-        <w:t xml:space="preserve"> and </w:t>
-      </w:r>
-      <w:r>
-        <w:t>rigid body</w:t>
+        <w:t xml:space="preserve"> </w:t>
+      </w:r>
+      <w:r>
+        <w:t xml:space="preserve">soft-body, </w:t>
+      </w:r>
+      <w:r>
+        <w:t xml:space="preserve">fluid dynamics, </w:t>
+      </w:r>
+      <w:r>
+        <w:t xml:space="preserve">or </w:t>
+      </w:r>
+      <w:r>
+        <w:t>vehicle physics.</w:t>
+      </w:r>
+      <w:r>
+        <w:t xml:space="preserve"> </w:t>
+      </w:r>
+      <w:r>
+        <w:t xml:space="preserve">A believable physics </w:t>
+      </w:r>
+      <w:r>
+        <w:t xml:space="preserve">behavior and interactions of </w:t>
+      </w:r>
+      <w:r>
+        <w:t>game objects has become key element</w:t>
+      </w:r>
+      <w:r>
+        <w:t>s</w:t>
+      </w:r>
+      <w:r>
+        <w:t xml:space="preserve"> of </w:t>
+      </w:r>
+      <w:r>
+        <w:t>many</w:t>
+      </w:r>
+      <w:r>
+        <w:t xml:space="preserve"> modern PC and console games</w:t>
+      </w:r>
+      <w:r>
+        <w:t xml:space="preserve">, </w:t>
+      </w:r>
+      <w:r>
+        <w:t xml:space="preserve">and </w:t>
+      </w:r>
+      <w:r>
+        <w:t>more recently,</w:t>
+      </w:r>
+      <w:r>
+        <w:t xml:space="preserve"> browse</w:t>
+      </w:r>
+      <w:r>
+        <w:t>r</w:t>
+      </w:r>
+      <w:r>
+        <w:t xml:space="preserve"> and smartphone games. </w:t>
+      </w:r>
+      <w:r>
+        <w:t xml:space="preserve">For example, </w:t>
+      </w:r>
+      <w:r>
+        <w:t xml:space="preserve">the bouncing of a ball, the wiggling of a jelly block, </w:t>
+      </w:r>
+      <w:r>
+        <w:t xml:space="preserve">the </w:t>
+      </w:r>
+      <w:r>
+        <w:t xml:space="preserve">flowing of </w:t>
+      </w:r>
+      <w:r>
+        <w:t>a river</w:t>
+      </w:r>
+      <w:r>
+        <w:t xml:space="preserve">, </w:t>
+      </w:r>
+      <w:r>
+        <w:t xml:space="preserve">or </w:t>
+      </w:r>
+      <w:r>
+        <w:t>the skidding of a car. The proper simulation and realistic renditions of these are becoming common expectations.</w:t>
+      </w:r>
+    </w:p>
+    <w:p>
+      <w:pPr>
+        <w:pStyle w:val="BodyTextCont"/>
+      </w:pPr>
+      <w:r>
+        <w:t xml:space="preserve">Unfortunately, </w:t>
+      </w:r>
+      <w:r>
+        <w:t xml:space="preserve">accurate </w:t>
+      </w:r>
+      <w:r>
+        <w:t xml:space="preserve">simulations of the </w:t>
+      </w:r>
+      <w:r>
+        <w:t xml:space="preserve">real world </w:t>
+      </w:r>
+      <w:r>
+        <w:t xml:space="preserve">can involve </w:t>
+      </w:r>
+      <w:r>
+        <w:t>details</w:t>
+      </w:r>
+      <w:r>
+        <w:t xml:space="preserve"> </w:t>
+      </w:r>
+      <w:r>
+        <w:t xml:space="preserve">that </w:t>
+      </w:r>
+      <w:r>
+        <w:t xml:space="preserve">are overwhelming and </w:t>
+      </w:r>
+      <w:r>
+        <w:t>requir</w:t>
+      </w:r>
+      <w:r>
+        <w:t>e</w:t>
+      </w:r>
+      <w:r>
+        <w:t xml:space="preserve"> in-depth </w:t>
+      </w:r>
+      <w:r>
+        <w:t xml:space="preserve">disciplinary </w:t>
+      </w:r>
+      <w:r>
+        <w:t xml:space="preserve">knowledge where the underlying mathematical models </w:t>
+      </w:r>
+      <w:r>
+        <w:t xml:space="preserve">can be </w:t>
+      </w:r>
+      <w:r>
+        <w:t>complicated</w:t>
+      </w:r>
+      <w:r>
+        <w:t xml:space="preserve"> and the associated </w:t>
+      </w:r>
+      <w:r>
+        <w:lastRenderedPageBreak/>
+        <w:t xml:space="preserve">computational costs prohibitive. </w:t>
+      </w:r>
+      <w:r>
+        <w:t>For example</w:t>
+      </w:r>
+      <w:r>
+        <w:t xml:space="preserve">, </w:t>
+      </w:r>
+      <w:r>
+        <w:t>the s</w:t>
+      </w:r>
+      <w:r>
+        <w:t xml:space="preserve">kid of a car depends on speed, tire properties, </w:t>
+      </w:r>
+      <w:r>
+        <w:t>etc.</w:t>
+      </w:r>
+      <w:r>
+        <w:t xml:space="preserve">; </w:t>
+      </w:r>
+      <w:r>
+        <w:t xml:space="preserve">the flow of </w:t>
+      </w:r>
+      <w:r>
+        <w:t>a river</w:t>
+      </w:r>
+      <w:r>
+        <w:t xml:space="preserve"> depends on </w:t>
+      </w:r>
+      <w:r>
+        <w:t xml:space="preserve">drop, debris, etc.; </w:t>
+      </w:r>
+      <w:r>
+        <w:t xml:space="preserve">wiggle </w:t>
+      </w:r>
+      <w:r>
+        <w:t xml:space="preserve">of </w:t>
+      </w:r>
+      <w:r>
+        <w:t xml:space="preserve">a </w:t>
+      </w:r>
+      <w:r>
+        <w:t xml:space="preserve">jelly block </w:t>
+      </w:r>
+      <w:r>
+        <w:t>depends on density</w:t>
+      </w:r>
+      <w:r>
+        <w:t>,</w:t>
+      </w:r>
+      <w:r>
+        <w:t xml:space="preserve"> initial deformation, </w:t>
+      </w:r>
+      <w:r>
+        <w:t>etc.</w:t>
+      </w:r>
+      <w:r>
+        <w:t xml:space="preserve"> Even in the </w:t>
+      </w:r>
+      <w:r>
+        <w:t xml:space="preserve">very simple </w:t>
+      </w:r>
+      <w:r>
+        <w:t>case, the bounc</w:t>
+      </w:r>
+      <w:r>
+        <w:t>e</w:t>
+      </w:r>
+      <w:r>
+        <w:t xml:space="preserve"> </w:t>
+      </w:r>
+      <w:r>
+        <w:t>a ball</w:t>
+      </w:r>
+      <w:r>
+        <w:t xml:space="preserve"> </w:t>
+      </w:r>
+      <w:r>
+        <w:t>depend</w:t>
+      </w:r>
+      <w:r>
+        <w:t>s</w:t>
+      </w:r>
+      <w:r>
+        <w:t xml:space="preserve"> on its </w:t>
+      </w:r>
+      <w:r>
+        <w:t xml:space="preserve">material, </w:t>
+      </w:r>
+      <w:r>
+        <w:t xml:space="preserve">state of </w:t>
+      </w:r>
+      <w:r>
+        <w:t xml:space="preserve">inflation, </w:t>
+      </w:r>
+      <w:r>
+        <w:t xml:space="preserve">and </w:t>
+      </w:r>
+      <w:r>
+        <w:t xml:space="preserve">probably even </w:t>
+      </w:r>
+      <w:r>
+        <w:t xml:space="preserve">on </w:t>
+      </w:r>
+      <w:r>
+        <w:t xml:space="preserve">the </w:t>
+      </w:r>
+      <w:r>
+        <w:t>particle</w:t>
+      </w:r>
+      <w:r>
+        <w:t xml:space="preserve"> </w:t>
+      </w:r>
+      <w:r>
+        <w:t>concentration</w:t>
+      </w:r>
+      <w:r>
+        <w:t>s</w:t>
+      </w:r>
+      <w:r>
+        <w:t xml:space="preserve"> of the surrounding air. </w:t>
+      </w:r>
+      <w:r>
+        <w:t>Modern g</w:t>
+      </w:r>
+      <w:r>
+        <w:t xml:space="preserve">ame engine physics components address these complexities by </w:t>
+      </w:r>
+      <w:r>
+        <w:t xml:space="preserve">restricting </w:t>
+      </w:r>
+      <w:r>
+        <w:t xml:space="preserve">interaction types and </w:t>
+      </w:r>
+      <w:r>
+        <w:t>simplifying the simulation computation requirements.</w:t>
+      </w:r>
+    </w:p>
+    <w:p>
+      <w:pPr>
+        <w:pStyle w:val="BodyTextCont"/>
+      </w:pPr>
+      <w:r>
+        <w:t>P</w:t>
+      </w:r>
+      <w:r>
+        <w:t xml:space="preserve">hysics engines </w:t>
+      </w:r>
+      <w:r>
+        <w:t xml:space="preserve">typically </w:t>
+      </w:r>
+      <w:r>
+        <w:t xml:space="preserve">restrict and </w:t>
+      </w:r>
+      <w:r>
+        <w:t>simulate</w:t>
+      </w:r>
+      <w:r>
+        <w:t xml:space="preserve"> </w:t>
+      </w:r>
+      <w:r>
+        <w:t xml:space="preserve">isolated </w:t>
+      </w:r>
+      <w:r>
+        <w:t>type</w:t>
+      </w:r>
+      <w:r>
+        <w:t>s</w:t>
+      </w:r>
+      <w:r>
+        <w:t xml:space="preserve"> of physical interaction</w:t>
+      </w:r>
+      <w:r>
+        <w:t xml:space="preserve"> </w:t>
+      </w:r>
+      <w:r>
+        <w:t xml:space="preserve">and </w:t>
+      </w:r>
+      <w:r>
+        <w:t xml:space="preserve">do not </w:t>
+      </w:r>
+      <w:r>
+        <w:t xml:space="preserve">support </w:t>
+      </w:r>
+      <w:r>
+        <w:t xml:space="preserve">general combinations of interaction types. For example, </w:t>
+      </w:r>
+      <w:r>
+        <w:t xml:space="preserve">properly simulate </w:t>
+      </w:r>
+      <w:r>
+        <w:t>ball bouncing but do not support the ball hitting and wiggling the jelly block, or, properly simulate water flowing but do not support the water flowing and interfering with a skidding car.</w:t>
+      </w:r>
+    </w:p>
+    <w:p>
+      <w:pPr>
+        <w:pStyle w:val="BodyTextCont"/>
+      </w:pPr>
+      <w:r>
+        <w:t>Additionally</w:t>
+      </w:r>
+      <w:r>
+        <w:t xml:space="preserve">, </w:t>
+      </w:r>
+      <w:r>
+        <w:t xml:space="preserve">physics engines </w:t>
+      </w:r>
+      <w:r>
+        <w:t xml:space="preserve">typical approximate a vastly simplified </w:t>
+      </w:r>
+      <w:r>
+        <w:t xml:space="preserve">interaction model </w:t>
+      </w:r>
+      <w:r>
+        <w:t>where visually</w:t>
+      </w:r>
+      <w:r>
+        <w:t xml:space="preserve"> convincing</w:t>
+      </w:r>
+      <w:r>
+        <w:t xml:space="preserve"> results can be </w:t>
+      </w:r>
+      <w:r>
+        <w:t>attained</w:t>
+      </w:r>
+      <w:r>
+        <w:t xml:space="preserve">. The simplifications are usually in the forms of </w:t>
+      </w:r>
+      <w:r>
+        <w:t xml:space="preserve">assumptions on object geometry and physical properties with restrictive </w:t>
+      </w:r>
+      <w:r>
+        <w:t xml:space="preserve">interaction </w:t>
+      </w:r>
+      <w:r>
+        <w:t xml:space="preserve">rules </w:t>
+      </w:r>
+      <w:r>
+        <w:t xml:space="preserve">among a selective subset </w:t>
+      </w:r>
+      <w:r>
+        <w:t>in the simulation</w:t>
       </w:r>
       <w:r>
         <w:t>.</w:t>
       </w:r>
       <w:r>
+        <w:t xml:space="preserve"> For example, </w:t>
+      </w:r>
+      <w:r>
+        <w:t xml:space="preserve">a rigid body </w:t>
+      </w:r>
+      <w:r>
+        <w:t>physics engine</w:t>
+      </w:r>
+      <w:r>
+        <w:t xml:space="preserve"> typically </w:t>
+      </w:r>
+      <w:r>
+        <w:t xml:space="preserve">simplifies the </w:t>
+      </w:r>
+      <w:r>
+        <w:t>interaction</w:t>
+      </w:r>
+      <w:r>
+        <w:t>s</w:t>
+      </w:r>
+      <w:r>
         <w:t xml:space="preserve"> </w:t>
       </w:r>
       <w:r>
-        <w:t xml:space="preserve">A believable physics </w:t>
-      </w:r>
-      <w:r>
-        <w:t xml:space="preserve">behavior and interactions of </w:t>
-      </w:r>
-      <w:r>
-        <w:t>game objects has become key element</w:t>
+        <w:t>of objects in the following ways</w:t>
+      </w:r>
+      <w:r>
+        <w:t>:</w:t>
+      </w:r>
+    </w:p>
+    <w:p>
+      <w:pPr>
+        <w:pStyle w:val="Bullet"/>
+      </w:pPr>
+      <w:r>
+        <w:t>A</w:t>
+      </w:r>
+      <w:r>
+        <w:t>ssumes object are continuous geometries with uniformly distributed mass</w:t>
+      </w:r>
+      <w:r>
+        <w:t>.</w:t>
+      </w:r>
+    </w:p>
+    <w:p>
+      <w:pPr>
+        <w:pStyle w:val="Bullet"/>
+      </w:pPr>
+      <w:r>
+        <w:t>A</w:t>
+      </w:r>
+      <w:r>
+        <w:t>pproximates object material properties with straightforward bounciness and friction</w:t>
+      </w:r>
+      <w:r>
+        <w:t>.</w:t>
+      </w:r>
+    </w:p>
+    <w:p>
+      <w:pPr>
+        <w:pStyle w:val="Bullet"/>
+      </w:pPr>
+      <w:r>
+        <w:t>D</w:t>
+      </w:r>
+      <w:r>
+        <w:t xml:space="preserve">ictates </w:t>
+      </w:r>
+      <w:r>
+        <w:t xml:space="preserve">that objects </w:t>
+      </w:r>
+      <w:r>
+        <w:t>do not</w:t>
+      </w:r>
+      <w:r>
+        <w:t xml:space="preserve"> change shape during interaction</w:t>
       </w:r>
       <w:r>
         <w:t>s</w:t>
       </w:r>
       <w:r>
-        <w:t xml:space="preserve"> of </w:t>
-      </w:r>
-      <w:r>
-        <w:t>many</w:t>
-      </w:r>
-      <w:r>
-        <w:t xml:space="preserve"> modern PC and console games</w:t>
-      </w:r>
-      <w:r>
-        <w:t xml:space="preserve">, </w:t>
-      </w:r>
-      <w:r>
-        <w:t xml:space="preserve">and </w:t>
-      </w:r>
-      <w:r>
-        <w:t>more recently,</w:t>
-      </w:r>
-      <w:r>
-        <w:t xml:space="preserve"> browse</w:t>
-      </w:r>
-      <w:r>
-        <w:t>r</w:t>
-      </w:r>
-      <w:r>
-        <w:t xml:space="preserve"> and smartphone games. </w:t>
-      </w:r>
-      <w:r>
-        <w:t xml:space="preserve">For example, the </w:t>
-      </w:r>
-      <w:r>
-        <w:t>throwing</w:t>
-      </w:r>
-      <w:r>
-        <w:t xml:space="preserve"> and </w:t>
-      </w:r>
-      <w:r>
-        <w:t xml:space="preserve">flight </w:t>
-      </w:r>
-      <w:r>
-        <w:t>path of a</w:t>
-      </w:r>
-      <w:r>
-        <w:t xml:space="preserve"> javelin</w:t>
-      </w:r>
-      <w:r>
-        <w:t xml:space="preserve">, the </w:t>
-      </w:r>
-      <w:r>
-        <w:t xml:space="preserve">touching and </w:t>
-      </w:r>
-      <w:r>
-        <w:t>wiggl</w:t>
-      </w:r>
-      <w:r>
-        <w:t>ing</w:t>
-      </w:r>
-      <w:r>
-        <w:t xml:space="preserve"> of a </w:t>
-      </w:r>
-      <w:r>
-        <w:t xml:space="preserve">block of </w:t>
-      </w:r>
-      <w:r>
-        <w:t>jell</w:t>
-      </w:r>
-      <w:r>
-        <w:t>y</w:t>
-      </w:r>
-      <w:r>
-        <w:t xml:space="preserve">, </w:t>
-      </w:r>
-      <w:r>
-        <w:t>the skidding of a car</w:t>
+        <w:t>,</w:t>
+      </w:r>
+      <w:r>
+        <w:t xml:space="preserve"> and, </w:t>
+      </w:r>
+    </w:p>
+    <w:p>
+      <w:pPr>
+        <w:pStyle w:val="Bullet"/>
+      </w:pPr>
+      <w:r>
+        <w:t xml:space="preserve">Limits </w:t>
+      </w:r>
+      <w:r>
+        <w:t>the simulation to a selective subset of objects in the game scene.</w:t>
+      </w:r>
+    </w:p>
+    <w:p>
+      <w:pPr>
+        <w:pStyle w:val="BodyTextCont"/>
+      </w:pPr>
+      <w:r>
+        <w:t xml:space="preserve">Based on this set of assumptions, a rigid body physics simulation, or </w:t>
+      </w:r>
+      <w:r>
+        <w:t xml:space="preserve">a rigid body simulation, is capable of capturing and reproducing many familiar real-world physical interactions such as object bouncing and dropping. For example, a fully inflated bouncing ball where deformation does not occur during collisions, or, a simple </w:t>
+      </w:r>
+      <w:r>
+        <w:t>Lego block bouncing off of your desk and landing on a hardwood floor</w:t>
+      </w:r>
+      <w:r>
+        <w:t>.</w:t>
+      </w:r>
+      <w:r>
+        <w:t xml:space="preserve"> While a </w:t>
+      </w:r>
+      <w:r>
+        <w:t>relative</w:t>
+      </w:r>
+      <w:r>
+        <w:rPr>
+          <w:rFonts w:hint="eastAsia"/>
+        </w:rPr>
+        <w:t>ly</w:t>
+      </w:r>
+      <w:r>
+        <w:t xml:space="preserve"> small subset of the real-world physical object interaction types, </w:t>
+      </w:r>
+      <w:r>
+        <w:t xml:space="preserve">rigid body simulation is the best understood, </w:t>
+      </w:r>
+      <w:r>
+        <w:t>most straightforward to model, approximate</w:t>
+      </w:r>
+      <w:r>
+        <w:t xml:space="preserve"> solutions for</w:t>
+      </w:r>
+      <w:r>
+        <w:t xml:space="preserve"> and implement.</w:t>
       </w:r>
       <w:r>
         <w:t xml:space="preserve"> </w:t>
       </w:r>
       <w:r>
-        <w:t>on the road</w:t>
-      </w:r>
-      <w:r>
-        <w:t>, or the shooting and collision of a basketball with the backboard</w:t>
-      </w:r>
-      <w:r>
-        <w:t>. The proper simulation and realistic renditions of these are becoming common expectations.</w:t>
+        <w:t>T</w:t>
+      </w:r>
+      <w:r>
+        <w:t xml:space="preserve">his chapter focuses only </w:t>
+      </w:r>
+      <w:r>
+        <w:t xml:space="preserve">on </w:t>
+      </w:r>
+      <w:r>
+        <w:t>rigid</w:t>
+      </w:r>
+      <w:r>
+        <w:t xml:space="preserve"> </w:t>
+      </w:r>
+      <w:r>
+        <w:t>body</w:t>
+      </w:r>
+      <w:r>
+        <w:t xml:space="preserve"> simulation. </w:t>
       </w:r>
     </w:p>
     <w:p>
       <w:pPr>
         <w:pStyle w:val="BodyTextCont"/>
-      </w:pPr>
-      <w:r>
-        <w:t xml:space="preserve">Unfortunately, the </w:t>
-      </w:r>
-      <w:r>
-        <w:t xml:space="preserve">accurate </w:t>
-      </w:r>
-      <w:r>
-        <w:t xml:space="preserve">simulations of the </w:t>
-      </w:r>
-      <w:r>
-        <w:t xml:space="preserve">real world </w:t>
-      </w:r>
-      <w:r>
-        <w:t xml:space="preserve">can involve </w:t>
-      </w:r>
-      <w:r>
-        <w:t>details</w:t>
-      </w:r>
-      <w:r>
-        <w:t xml:space="preserve"> </w:t>
+        <w:rPr>
+          <w:b/>
+        </w:rPr>
+      </w:pPr>
+      <w:commentRangeStart w:id="0"/>
+      <w:r>
+        <w:t xml:space="preserve">In the previous chapter, you experienced building the illumination component by simulating the propagation of light energy in a game scene. Recall that only selected objects participated in the simulation. For instance, in a scene, only </w:t>
+      </w:r>
+      <w:proofErr w:type="spellStart"/>
+      <w:r>
+        <w:rPr>
+          <w:rStyle w:val="CodeInline"/>
+        </w:rPr>
+        <w:t>IllumRenderable</w:t>
+      </w:r>
+      <w:proofErr w:type="spellEnd"/>
+      <w:r>
+        <w:t xml:space="preserve"> objects can be </w:t>
+      </w:r>
+      <w:r>
+        <w:t>illuminated</w:t>
+      </w:r>
+      <w:r>
+        <w:t xml:space="preserve"> by the light sources, while others such as </w:t>
+      </w:r>
+      <w:proofErr w:type="spellStart"/>
+      <w:r>
+        <w:rPr>
+          <w:rStyle w:val="CodeInline"/>
+        </w:rPr>
+        <w:t>SpriteRenderable</w:t>
+      </w:r>
+      <w:proofErr w:type="spellEnd"/>
+      <w:r>
+        <w:t xml:space="preserve"> objects </w:t>
+      </w:r>
+      <w:r>
+        <w:t>cannot be illuminated</w:t>
+      </w:r>
+      <w:r>
+        <w:t xml:space="preserve">. In a similar fashion, the </w:t>
+      </w:r>
+      <w:r>
+        <w:t xml:space="preserve">rigid body </w:t>
+      </w:r>
+      <w:r>
+        <w:t xml:space="preserve">physics component </w:t>
       </w:r>
       <w:r>
         <w:t xml:space="preserve">that </w:t>
       </w:r>
       <w:r>
-        <w:t xml:space="preserve">are </w:t>
-      </w:r>
-      <w:r>
-        <w:t xml:space="preserve">overwhelming </w:t>
-      </w:r>
-      <w:r>
-        <w:t xml:space="preserve">and </w:t>
-      </w:r>
-      <w:r>
-        <w:t>requir</w:t>
-      </w:r>
-      <w:r>
-        <w:t>e</w:t>
-      </w:r>
-      <w:r>
-        <w:t xml:space="preserve"> in-depth </w:t>
-      </w:r>
-      <w:r>
-        <w:t xml:space="preserve">disciplinary </w:t>
-      </w:r>
-      <w:r>
-        <w:t xml:space="preserve">knowledge where </w:t>
+        <w:t xml:space="preserve">you will </w:t>
+      </w:r>
+      <w:r>
+        <w:t xml:space="preserve">build </w:t>
+      </w:r>
+      <w:r>
+        <w:t xml:space="preserve">in this chapter simulates the transfer of </w:t>
+      </w:r>
+      <w:r>
+        <w:t xml:space="preserve">kinetic </w:t>
+      </w:r>
+      <w:r>
+        <w:t xml:space="preserve">energy </w:t>
+      </w:r>
+      <w:r>
+        <w:t xml:space="preserve">only </w:t>
+      </w:r>
+      <w:r>
+        <w:t xml:space="preserve">between selected objects. </w:t>
+      </w:r>
+      <w:r>
+        <w:t xml:space="preserve">As in the case of </w:t>
       </w:r>
       <w:r>
         <w:lastRenderedPageBreak/>
-        <w:t xml:space="preserve">the underlying mathematical models </w:t>
-      </w:r>
-      <w:r>
-        <w:t xml:space="preserve">can be </w:t>
-      </w:r>
-      <w:r>
-        <w:t>complicated</w:t>
-      </w:r>
-      <w:r>
-        <w:t xml:space="preserve"> and the associated computational costs prohibitive. </w:t>
-      </w:r>
-      <w:r>
-        <w:t>For example</w:t>
-      </w:r>
-      <w:r>
-        <w:t xml:space="preserve">, </w:t>
-      </w:r>
-      <w:r>
-        <w:t xml:space="preserve">flight </w:t>
-      </w:r>
-      <w:r>
-        <w:t xml:space="preserve">path of a </w:t>
-      </w:r>
-      <w:r>
-        <w:t xml:space="preserve">javelin </w:t>
-      </w:r>
-      <w:r>
-        <w:t xml:space="preserve">depends on weight distribution on the object and air resistance, wiggle </w:t>
-      </w:r>
-      <w:r>
-        <w:t xml:space="preserve">of </w:t>
+        <w:t xml:space="preserve">illumination, restricting simulation to a selective collection is the result of optimizing performance. From game designer perspectives, strategic choice of objects is important to convey proper sense of </w:t>
       </w:r>
       <w:r>
         <w:t xml:space="preserve">a </w:t>
       </w:r>
       <w:r>
-        <w:t xml:space="preserve">jelly </w:t>
-      </w:r>
-      <w:r>
-        <w:t xml:space="preserve">block </w:t>
-      </w:r>
-      <w:r>
-        <w:t>depends on density and initial deformation, and, skid</w:t>
-      </w:r>
-      <w:r>
-        <w:t xml:space="preserve">ding of a </w:t>
-      </w:r>
-      <w:r>
-        <w:t>car</w:t>
-      </w:r>
-      <w:r>
-        <w:t xml:space="preserve"> </w:t>
-      </w:r>
-      <w:r>
-        <w:t xml:space="preserve">depends on speed, </w:t>
-      </w:r>
-      <w:r>
-        <w:t>road condition</w:t>
-      </w:r>
-      <w:r>
-        <w:t xml:space="preserve">, and much more. Even in the </w:t>
-      </w:r>
-      <w:r>
-        <w:t xml:space="preserve">very simple </w:t>
-      </w:r>
-      <w:r>
-        <w:t xml:space="preserve">case, the bouncing of the basketball </w:t>
-      </w:r>
-      <w:r>
-        <w:t>depend</w:t>
-      </w:r>
-      <w:r>
-        <w:t>s</w:t>
-      </w:r>
-      <w:r>
-        <w:t xml:space="preserve"> on its </w:t>
-      </w:r>
-      <w:r>
-        <w:t>state</w:t>
-      </w:r>
-      <w:r>
-        <w:t xml:space="preserve"> of </w:t>
-      </w:r>
-      <w:r>
-        <w:t xml:space="preserve">inflation, the materials of the ball and the backboard, </w:t>
-      </w:r>
-      <w:r>
-        <w:t xml:space="preserve">and may </w:t>
-      </w:r>
-      <w:r>
-        <w:t xml:space="preserve">also be affected by </w:t>
-      </w:r>
-      <w:r>
-        <w:t>particle concentration</w:t>
-      </w:r>
-      <w:r>
-        <w:t>s</w:t>
-      </w:r>
-      <w:r>
-        <w:t xml:space="preserve"> of the surrounding air. </w:t>
-      </w:r>
-    </w:p>
-    <w:p>
-      <w:pPr>
-        <w:pStyle w:val="BodyTextCont"/>
-      </w:pPr>
-      <w:r>
-        <w:t>For th</w:t>
-      </w:r>
-      <w:r>
-        <w:t>ese</w:t>
-      </w:r>
-      <w:r>
-        <w:t xml:space="preserve"> reason</w:t>
-      </w:r>
-      <w:r>
-        <w:t>s</w:t>
-      </w:r>
-      <w:r>
-        <w:t xml:space="preserve">, game engines typical approximates a vastly simplified solution where visually believable results can be </w:t>
-      </w:r>
-      <w:r>
-        <w:t>attained</w:t>
-      </w:r>
-      <w:r>
-        <w:t xml:space="preserve">. The simplifications are usually in the forms of </w:t>
-      </w:r>
-      <w:r>
-        <w:t xml:space="preserve">restricting interactions </w:t>
-      </w:r>
-      <w:r>
-        <w:t xml:space="preserve">among a selective subset of objects </w:t>
-      </w:r>
-      <w:r>
-        <w:t>with approximated properties</w:t>
-      </w:r>
-      <w:r>
-        <w:t xml:space="preserve"> in the simulation</w:t>
-      </w:r>
-      <w:r>
-        <w:t>.</w:t>
-      </w:r>
-      <w:r>
-        <w:t xml:space="preserve"> For example, with the </w:t>
-      </w:r>
-      <w:r>
-        <w:t xml:space="preserve">restriction </w:t>
-      </w:r>
-      <w:r>
-        <w:t>that objects cannot change shape during interaction</w:t>
-      </w:r>
-      <w:r>
-        <w:t xml:space="preserve">s, where their properties are approximated only by bounciness and friction, and, </w:t>
-      </w:r>
-      <w:r>
-        <w:t xml:space="preserve">selecting only the ball and the backboard and ignore all other objects in the game scene in the simulation. </w:t>
-      </w:r>
-      <w:r>
-        <w:t>These are the approach and the core ideas of a rigid body physics component in typical game engines.</w:t>
-      </w:r>
-    </w:p>
-    <w:p>
-      <w:pPr>
-        <w:pStyle w:val="BodyTextCont"/>
-      </w:pPr>
-      <w:r>
-        <w:t xml:space="preserve">This chapter focuses only </w:t>
-      </w:r>
-      <w:r>
-        <w:t xml:space="preserve">on </w:t>
-      </w:r>
-      <w:r>
-        <w:t>rigid</w:t>
-      </w:r>
-      <w:r>
-        <w:t xml:space="preserve"> </w:t>
-      </w:r>
-      <w:r>
-        <w:t xml:space="preserve">body, </w:t>
-      </w:r>
-      <w:r>
-        <w:t xml:space="preserve">a </w:t>
-      </w:r>
-      <w:r>
-        <w:t>single continuous geometry with uniformly distributed</w:t>
-      </w:r>
-      <w:r>
-        <w:t xml:space="preserve"> mass</w:t>
-      </w:r>
-      <w:r>
-        <w:t xml:space="preserve">. </w:t>
-      </w:r>
-      <w:r>
-        <w:t xml:space="preserve">Rigid bodies </w:t>
-      </w:r>
-      <w:r>
-        <w:t>do not change shape during physical interaction</w:t>
-      </w:r>
-      <w:r>
-        <w:t>s</w:t>
-      </w:r>
-      <w:r>
-        <w:t>.</w:t>
-      </w:r>
-      <w:r>
-        <w:rPr>
-          <w:rStyle w:val="Strong"/>
-        </w:rPr>
-        <w:t xml:space="preserve"> </w:t>
-      </w:r>
-      <w:r>
-        <w:t xml:space="preserve">For example, </w:t>
-      </w:r>
-      <w:r>
-        <w:t xml:space="preserve">when </w:t>
-      </w:r>
-      <w:r>
-        <w:t xml:space="preserve">the basketball </w:t>
-      </w:r>
-      <w:r>
-        <w:t xml:space="preserve">collided </w:t>
-      </w:r>
-      <w:r>
-        <w:t>with the backboard</w:t>
-      </w:r>
-      <w:r>
-        <w:t xml:space="preserve"> does not deform and rebounded</w:t>
-      </w:r>
-      <w:r>
-        <w:t xml:space="preserve">, or, </w:t>
-      </w:r>
-      <w:r>
-        <w:t>a falling Lego block bouncing off of your desk and landing on a hardwood floor</w:t>
-      </w:r>
-      <w:r>
-        <w:t>. Th</w:t>
-      </w:r>
-      <w:r>
-        <w:t>is type of physical interactions</w:t>
-      </w:r>
-      <w:r>
-        <w:t xml:space="preserve"> </w:t>
-      </w:r>
-      <w:r>
-        <w:t xml:space="preserve">can </w:t>
-      </w:r>
-      <w:r>
-        <w:t xml:space="preserve">be considered </w:t>
-      </w:r>
-      <w:r>
-        <w:t xml:space="preserve">as </w:t>
-      </w:r>
-      <w:r>
-        <w:t>interaction</w:t>
-      </w:r>
-      <w:r>
-        <w:t>s</w:t>
-      </w:r>
-      <w:r>
-        <w:t xml:space="preserve"> between rigid objects. </w:t>
-      </w:r>
-      <w:r>
-        <w:t xml:space="preserve">The simulation of these interactions is known as rigid body physics simulation, or, simply a rigid body simulation. </w:t>
-      </w:r>
-    </w:p>
-    <w:p>
-      <w:pPr>
-        <w:pStyle w:val="BodyTextCont"/>
-      </w:pPr>
-      <w:commentRangeStart w:id="0"/>
-      <w:r>
-        <w:t xml:space="preserve">Comparing to </w:t>
-      </w:r>
-      <w:r>
-        <w:t xml:space="preserve">other </w:t>
-      </w:r>
-      <w:r>
-        <w:t xml:space="preserve">types of physics simulation, </w:t>
-      </w:r>
-      <w:r>
-        <w:t xml:space="preserve">including </w:t>
-      </w:r>
-      <w:r>
-        <w:t xml:space="preserve">fluid dynamics </w:t>
-      </w:r>
-      <w:r>
-        <w:t xml:space="preserve">and </w:t>
-      </w:r>
-      <w:r>
-        <w:t xml:space="preserve">soft-body physics, rigid body simulation is one of the </w:t>
-      </w:r>
-      <w:r>
-        <w:t xml:space="preserve">best understood, the </w:t>
-      </w:r>
-      <w:r>
-        <w:t>most straightforward to model</w:t>
-      </w:r>
-      <w:r>
-        <w:t>, approximate,</w:t>
-      </w:r>
-      <w:r>
-        <w:t xml:space="preserve"> and implement. </w:t>
-      </w:r>
-      <w:r>
-        <w:t>Additionally</w:t>
-      </w:r>
-      <w:r>
-        <w:t xml:space="preserve">, rigid body simulation </w:t>
-      </w:r>
-      <w:r>
-        <w:t xml:space="preserve">is capable of capturing </w:t>
-      </w:r>
-      <w:r>
-        <w:t xml:space="preserve">and reproducing </w:t>
-      </w:r>
-      <w:r>
-        <w:t xml:space="preserve">many </w:t>
-      </w:r>
-      <w:r>
-        <w:t xml:space="preserve">familiar physical interactions in engaging gamers. The given examples of ball bouncing and object dropping are some of the commonly encountered interactions where gameplay experiences that resemble the real-world can be critical. </w:t>
+        <w:t xml:space="preserve">functioning physical world. </w:t>
       </w:r>
       <w:commentRangeEnd w:id="0"/>
       <w:r>
@@ -644,566 +800,610 @@
     </w:p>
     <w:p>
       <w:pPr>
+        <w:pStyle w:val="Heading2"/>
+      </w:pPr>
+      <w:r>
+        <w:t>Chapter Overview</w:t>
+      </w:r>
+    </w:p>
+    <w:p>
+      <w:pPr>
+        <w:pStyle w:val="BodyTextFirst"/>
+      </w:pPr>
+      <w:commentRangeStart w:id="1"/>
+      <w:r>
+        <w:t xml:space="preserve">Similar to </w:t>
+      </w:r>
+      <w:r>
+        <w:t>illumination</w:t>
+      </w:r>
+      <w:r>
+        <w:t xml:space="preserve"> functionality</w:t>
+      </w:r>
+      <w:r>
+        <w:t xml:space="preserve">, the physics component of a game engine is also a large and complex area of game engine design, architecture, and implementation. With this in mind, you will develop the </w:t>
+      </w:r>
+      <w:r>
+        <w:t xml:space="preserve">rigid body </w:t>
+      </w:r>
+      <w:r>
+        <w:t xml:space="preserve">physics component </w:t>
+      </w:r>
+      <w:r>
+        <w:t xml:space="preserve">based on </w:t>
+      </w:r>
+      <w:r>
+        <w:t xml:space="preserve">the same approach for all the previous game engine components. That is </w:t>
+      </w:r>
+      <w:r>
+        <w:t>analyzing, understanding</w:t>
+      </w:r>
+      <w:r>
+        <w:t>,</w:t>
+      </w:r>
+      <w:r>
+        <w:t xml:space="preserve"> and implementing individual </w:t>
+      </w:r>
+      <w:r>
+        <w:t xml:space="preserve">steps </w:t>
+      </w:r>
+      <w:r>
+        <w:t xml:space="preserve">to gradually realize the </w:t>
+      </w:r>
+      <w:r>
+        <w:t>core functionality of the component.</w:t>
+      </w:r>
+      <w:r>
+        <w:t xml:space="preserve"> </w:t>
+      </w:r>
+      <w:r>
+        <w:t xml:space="preserve">In the case of the physics component, </w:t>
+      </w:r>
+      <w:r>
+        <w:t xml:space="preserve">the main </w:t>
+      </w:r>
+      <w:r>
+        <w:t>steps</w:t>
+      </w:r>
+      <w:r>
+        <w:t xml:space="preserve"> that together implements the rigid body simulation</w:t>
+      </w:r>
+      <w:r>
+        <w:t xml:space="preserve"> include the following.</w:t>
+      </w:r>
+    </w:p>
+    <w:p>
+      <w:pPr>
+        <w:pStyle w:val="Bullet"/>
+      </w:pPr>
+      <w:r>
+        <w:t xml:space="preserve">Rigid Shape and Bounds: </w:t>
+      </w:r>
+      <w:r>
+        <w:t xml:space="preserve">Defines the </w:t>
+      </w:r>
+      <w:proofErr w:type="spellStart"/>
+      <w:r>
+        <w:rPr>
+          <w:rStyle w:val="CodeInline"/>
+        </w:rPr>
+        <w:t>RigidShape</w:t>
+      </w:r>
+      <w:proofErr w:type="spellEnd"/>
+      <w:r>
+        <w:t xml:space="preserve"> class to support an </w:t>
+      </w:r>
+      <w:r>
+        <w:t>optimize</w:t>
+      </w:r>
+      <w:r>
+        <w:t>d</w:t>
+      </w:r>
+      <w:r>
+        <w:t xml:space="preserve"> simulation by performing computation on separate </w:t>
+      </w:r>
+      <w:r>
+        <w:t xml:space="preserve">and simple </w:t>
+      </w:r>
+      <w:r>
+        <w:t xml:space="preserve">geometries instead of the potentially complex </w:t>
+      </w:r>
+      <w:r>
+        <w:rPr>
+          <w:rStyle w:val="CodeInline"/>
+        </w:rPr>
+        <w:t>R</w:t>
+      </w:r>
+      <w:r>
+        <w:rPr>
+          <w:rStyle w:val="CodeInline"/>
+        </w:rPr>
+        <w:t>enderable</w:t>
+      </w:r>
+      <w:r>
+        <w:t xml:space="preserve"> objects</w:t>
+      </w:r>
+      <w:r>
+        <w:t xml:space="preserve">. </w:t>
+      </w:r>
+    </w:p>
+    <w:p>
+      <w:pPr>
+        <w:pStyle w:val="Bullet"/>
+      </w:pPr>
+      <w:r>
+        <w:t>Collisions of the rigid shape</w:t>
+      </w:r>
+      <w:r>
+        <w:t>s</w:t>
+      </w:r>
+      <w:r>
+        <w:t xml:space="preserve">: </w:t>
+      </w:r>
+      <w:r>
+        <w:t xml:space="preserve">Describes </w:t>
+      </w:r>
+      <w:r>
+        <w:t xml:space="preserve">the </w:t>
+      </w:r>
+      <w:r>
+        <w:t>math</w:t>
+      </w:r>
+      <w:r>
+        <w:t>ematics</w:t>
+      </w:r>
+      <w:r>
+        <w:t xml:space="preserve"> to </w:t>
+      </w:r>
+      <w:r>
+        <w:t xml:space="preserve">accurately </w:t>
+      </w:r>
+      <w:r>
+        <w:t>collide</w:t>
+      </w:r>
+      <w:r>
+        <w:t xml:space="preserve"> </w:t>
+      </w:r>
+      <w:proofErr w:type="spellStart"/>
+      <w:r>
+        <w:rPr>
+          <w:rStyle w:val="CodeInline"/>
+        </w:rPr>
+        <w:t>RigidShape</w:t>
+      </w:r>
+      <w:proofErr w:type="spellEnd"/>
+      <w:r>
+        <w:t xml:space="preserve"> objects. Introduces the </w:t>
+      </w:r>
+      <w:proofErr w:type="spellStart"/>
+      <w:r>
+        <w:rPr>
+          <w:rStyle w:val="CodeInline"/>
+        </w:rPr>
+        <w:t>CollisionInfo</w:t>
+      </w:r>
+      <w:proofErr w:type="spellEnd"/>
+      <w:r>
+        <w:t xml:space="preserve"> class to </w:t>
+      </w:r>
+    </w:p>
+    <w:p>
+      <w:pPr>
+        <w:pStyle w:val="Bullet"/>
+      </w:pPr>
+      <w:r>
+        <w:t xml:space="preserve">recognize that in the digital world objects can overlap, </w:t>
+      </w:r>
+      <w:r>
+        <w:t xml:space="preserve">introduce </w:t>
+      </w:r>
+      <w:proofErr w:type="spellStart"/>
+      <w:r>
+        <w:rPr>
+          <w:rStyle w:val="CodeInline"/>
+        </w:rPr>
+        <w:t>CollisionInfo</w:t>
+      </w:r>
+      <w:proofErr w:type="spellEnd"/>
+      <w:r>
+        <w:t xml:space="preserve"> to</w:t>
+      </w:r>
+      <w:r>
+        <w:t xml:space="preserve"> capture the characteristic of this overlap.</w:t>
+      </w:r>
+      <w:r>
+        <w:t xml:space="preserve"> Only circles and SAT for rectangles, and circle/rectangle, can be expanded, by introducing new collisio</w:t>
+      </w:r>
+      <w:r>
+        <w:t>n</w:t>
+      </w:r>
+      <w:r>
+        <w:t>s</w:t>
+      </w:r>
+    </w:p>
+    <w:p>
+      <w:pPr>
+        <w:pStyle w:val="Bullet"/>
+      </w:pPr>
+      <w:r>
+        <w:t xml:space="preserve">Simulate physical motion: </w:t>
+      </w:r>
+      <w:r>
+        <w:t xml:space="preserve">formulate physical </w:t>
+      </w:r>
+      <w:r>
+        <w:t>movement</w:t>
+      </w:r>
+      <w:r>
+        <w:t xml:space="preserve"> </w:t>
+      </w:r>
+      <w:r>
+        <w:t>under gravity</w:t>
+      </w:r>
+      <w:r>
+        <w:t>, derive solution, and implement</w:t>
+      </w:r>
+    </w:p>
+    <w:p>
+      <w:pPr>
+        <w:pStyle w:val="Bullet"/>
+      </w:pPr>
+      <w:r>
+        <w:t xml:space="preserve">Collision position correction: </w:t>
+      </w:r>
+      <w:r>
+        <w:t xml:space="preserve">game loop discrete update, means, objects in motion can </w:t>
+      </w:r>
+      <w:r>
+        <w:t xml:space="preserve">overlap, or interpenetrate during a collision, something that must be resolve or corrected. </w:t>
+      </w:r>
+    </w:p>
+    <w:p>
+      <w:pPr>
+        <w:pStyle w:val="Bullet"/>
+      </w:pPr>
+      <w:r>
+        <w:t xml:space="preserve">Collision resolution: </w:t>
+      </w:r>
+      <w:proofErr w:type="gramStart"/>
+      <w:r>
+        <w:t>finally</w:t>
+      </w:r>
+      <w:proofErr w:type="gramEnd"/>
+      <w:r>
+        <w:t xml:space="preserve"> responses to collision.</w:t>
+      </w:r>
+      <w:commentRangeEnd w:id="1"/>
+      <w:r>
+        <w:rPr>
+          <w:rStyle w:val="CommentReference"/>
+          <w:rFonts w:asciiTheme="minorHAnsi" w:hAnsiTheme="minorHAnsi"/>
+        </w:rPr>
+        <w:commentReference w:id="1"/>
+      </w:r>
+    </w:p>
+    <w:p>
+      <w:pPr>
+        <w:pStyle w:val="Heading1"/>
+      </w:pPr>
+      <w:r>
+        <w:t>Rigid Shapes and Bounds</w:t>
+      </w:r>
+    </w:p>
+    <w:p>
+      <w:pPr>
+        <w:pStyle w:val="BodyTextFirst"/>
+      </w:pPr>
+      <w:r>
+        <w:t xml:space="preserve">The computation involved in simulating the interactions between arbitrary rigid shapes can be algorithmically complicated and computationally costly. For these reasons, rigid body simulations are </w:t>
+      </w:r>
+      <w:r>
+        <w:t xml:space="preserve">typically </w:t>
+      </w:r>
+      <w:r>
+        <w:t xml:space="preserve">based on a limited set of simple geometric shapes. For example, rigid circles and rectangles. In typical game engines, these simple rigid shapes can be attached to geometrically complex game objects for </w:t>
+      </w:r>
+      <w:r>
+        <w:t xml:space="preserve">an approximated simulation of the </w:t>
+      </w:r>
+      <w:r>
+        <w:t>physic</w:t>
+      </w:r>
+      <w:r>
+        <w:t>al</w:t>
+      </w:r>
+      <w:r>
+        <w:t xml:space="preserve"> </w:t>
+      </w:r>
+      <w:r>
+        <w:t>interaction</w:t>
+      </w:r>
+      <w:r>
+        <w:rPr>
+          <w:rFonts w:hint="eastAsia"/>
+        </w:rPr>
+        <w:t>s</w:t>
+      </w:r>
+      <w:r>
+        <w:t xml:space="preserve"> between those game objects</w:t>
+      </w:r>
+      <w:r>
+        <w:t>. For example, attaching rigid circles on spaceships and using the rigid body physics simulation of the rigid circles to approximate the physical interactions between the spaceships.</w:t>
+      </w:r>
+    </w:p>
+    <w:p>
+      <w:pPr>
         <w:pStyle w:val="BodyTextCont"/>
-        <w:rPr>
-          <w:rStyle w:val="Strong"/>
-        </w:rPr>
-      </w:pPr>
-      <w:r>
-        <w:t xml:space="preserve">Though powerful and capable of capturing many real-world situations, it is important to recognize the limitations of </w:t>
-      </w:r>
-      <w:r>
-        <w:t xml:space="preserve">results from </w:t>
-      </w:r>
-      <w:r>
-        <w:t>rigid body simulations.</w:t>
-      </w:r>
+      </w:pPr>
+      <w:r>
+        <w:lastRenderedPageBreak/>
+        <w:t>Intuitively</w:t>
+      </w:r>
+      <w:r>
+        <w:t>,</w:t>
+      </w:r>
+      <w:r>
+        <w:t xml:space="preserve"> you know that </w:t>
+      </w:r>
+      <w:r>
+        <w:t>two</w:t>
+      </w:r>
+      <w:r>
+        <w:t xml:space="preserve"> rigid shapes </w:t>
+      </w:r>
+      <w:r>
+        <w:t xml:space="preserve">can interact with one another when they </w:t>
+      </w:r>
+      <w:r>
+        <w:t xml:space="preserve">come into </w:t>
+      </w:r>
+      <w:r>
+        <w:t xml:space="preserve">a </w:t>
+      </w:r>
+      <w:r>
+        <w:t xml:space="preserve">physical contact. </w:t>
+      </w:r>
+      <w:r>
+        <w:t>Algorithmicall</w:t>
+      </w:r>
+      <w:r>
+        <w:rPr>
+          <w:rFonts w:hint="eastAsia"/>
+        </w:rPr>
+        <w:t>y</w:t>
+      </w:r>
+      <w:r>
+        <w:t xml:space="preserve">, this simple intuition translates into </w:t>
+      </w:r>
+      <w:r>
+        <w:t xml:space="preserve">detecting collisions </w:t>
+      </w:r>
+      <w:r>
+        <w:t xml:space="preserve">between rigid shapes. </w:t>
+      </w:r>
+      <w:r>
+        <w:t xml:space="preserve">For a proper simulation, </w:t>
+      </w:r>
+      <w:r>
+        <w:t>every shape must be tested for collision with every other shape</w:t>
+      </w:r>
+      <w:r>
+        <w:t>. In this way,</w:t>
+      </w:r>
+      <w:r>
+        <w:t xml:space="preserve"> the collision testing is an </w:t>
+      </w:r>
+      <m:oMath>
+        <m:r>
+          <w:rPr>
+            <w:rFonts w:ascii="Cambria Math" w:hAnsi="Cambria Math"/>
+          </w:rPr>
+          <m:t>O(</m:t>
+        </m:r>
+        <m:sSup>
+          <m:sSupPr>
+            <m:ctrlPr>
+              <w:rPr>
+                <w:rFonts w:ascii="Cambria Math" w:hAnsi="Cambria Math"/>
+              </w:rPr>
+            </m:ctrlPr>
+          </m:sSupPr>
+          <m:e>
+            <m:r>
+              <w:rPr>
+                <w:rFonts w:ascii="Cambria Math" w:hAnsi="Cambria Math"/>
+              </w:rPr>
+              <m:t>n</m:t>
+            </m:r>
+          </m:e>
+          <m:sup>
+            <m:r>
+              <w:rPr>
+                <w:rFonts w:ascii="Cambria Math" w:hAnsi="Cambria Math"/>
+              </w:rPr>
+              <m:t>2</m:t>
+            </m:r>
+          </m:sup>
+        </m:sSup>
+        <m:r>
+          <w:rPr>
+            <w:rFonts w:ascii="Cambria Math" w:hAnsi="Cambria Math"/>
+          </w:rPr>
+          <m:t>)</m:t>
+        </m:r>
+      </m:oMath>
       <w:r>
         <w:t xml:space="preserve"> </w:t>
       </w:r>
       <w:r>
-        <w:t>This means, important to recognize limitations</w:t>
-      </w:r>
-      <w:r>
-        <w:rPr>
-          <w:rStyle w:val="Strong"/>
-        </w:rPr>
-        <w:t xml:space="preserve">. </w:t>
-      </w:r>
-      <w:r>
-        <w:t xml:space="preserve">does not support, any interaction with surrounding media, e.g., air resistance of objects inflight, or in water, arrow in flight, does not support soft-body, e.g., human flesh, or objects that changes shape while in contact, e.g., contact with grass or human flesh, single geometry with heterogenous physical properties, e.g., arrow in-fight where the head and tail </w:t>
-      </w:r>
-      <w:proofErr w:type="gramStart"/>
-      <w:r>
-        <w:t>has</w:t>
-      </w:r>
-      <w:proofErr w:type="gramEnd"/>
-      <w:r>
-        <w:t xml:space="preserve"> different drag.</w:t>
-      </w:r>
-      <w:r>
-        <w:rPr>
-          <w:rStyle w:val="Strong"/>
-        </w:rPr>
-        <w:t xml:space="preserve"> While it is true, does not support many, </w:t>
-      </w:r>
-      <w:proofErr w:type="gramStart"/>
-      <w:r>
-        <w:rPr>
-          <w:rStyle w:val="Strong"/>
-        </w:rPr>
-        <w:t>Covers</w:t>
-      </w:r>
-      <w:proofErr w:type="gramEnd"/>
-      <w:r>
-        <w:rPr>
-          <w:rStyle w:val="Strong"/>
-        </w:rPr>
-        <w:t xml:space="preserve"> a wide general range of physical world, block drop on to floor, pin-ball, etc. An important observation, accurate simulation of the </w:t>
+        <w:t>operation</w:t>
+      </w:r>
+      <w:r>
+        <w:t xml:space="preserve">, where </w:t>
+      </w:r>
+      <m:oMath>
+        <m:r>
+          <w:rPr>
+            <w:rFonts w:ascii="Cambria Math" w:hAnsi="Cambria Math"/>
+          </w:rPr>
+          <m:t>n</m:t>
+        </m:r>
+      </m:oMath>
+      <w:r>
+        <w:t xml:space="preserve"> is the number of shapes that participate in the simulation. </w:t>
+      </w:r>
+      <w:r>
+        <w:t>As an optimization</w:t>
+      </w:r>
+      <w:r>
+        <w:t xml:space="preserve"> for this costly operation</w:t>
+      </w:r>
+      <w:r>
+        <w:t xml:space="preserve">, rigid shapes are usually bounded by a simple geometry, e.g., a circle, where the actual </w:t>
+      </w:r>
+      <w:r>
+        <w:t>potentially expensive collision computation</w:t>
+      </w:r>
+      <w:r>
+        <w:t xml:space="preserve"> is only invoked when the bounds of shapes overlap. </w:t>
+      </w:r>
+    </w:p>
+    <w:p>
+      <w:pPr>
+        <w:pStyle w:val="Heading2"/>
+      </w:pPr>
+      <w:r>
+        <w:t xml:space="preserve">The Rigid Shapes and Bounds Project </w:t>
+      </w:r>
+    </w:p>
+    <w:p>
+      <w:pPr>
+        <w:pStyle w:val="BodyTextFirst"/>
+      </w:pPr>
+      <w:r>
+        <w:t xml:space="preserve">This project </w:t>
+      </w:r>
+      <w:r>
+        <w:t xml:space="preserve">introduces the </w:t>
       </w:r>
       <w:proofErr w:type="spellStart"/>
       <w:r>
         <w:rPr>
-          <w:rStyle w:val="Strong"/>
-        </w:rPr>
-        <w:t>physicl</w:t>
+          <w:rStyle w:val="CodeInline"/>
+        </w:rPr>
+        <w:t>RigidShape</w:t>
       </w:r>
       <w:proofErr w:type="spellEnd"/>
       <w:r>
-        <w:rPr>
-          <w:rStyle w:val="Strong"/>
-        </w:rPr>
-        <w:t xml:space="preserve"> world is theoretically difficult and computationally expensive. Should use with strategic care and combine with creative design and of art etc.</w:t>
-      </w:r>
-      <w:r>
-        <w:rPr>
-          <w:rStyle w:val="Strong"/>
-        </w:rPr>
-        <w:t xml:space="preserve"> Limitations, arrow in flight due to different air resistance on different part </w:t>
-      </w:r>
-      <w:r>
-        <w:rPr>
-          <w:rStyle w:val="Strong"/>
-        </w:rPr>
+        <w:t xml:space="preserve"> classes with circular bounds for collision optimization</w:t>
+      </w:r>
+      <w:r>
+        <w:t xml:space="preserve">. You can see an example of this project running in Figure 9-1. The source code to this project is defined in </w:t>
+      </w:r>
+      <w:r>
+        <w:rPr>
+          <w:rStyle w:val="CodeInline"/>
+        </w:rPr>
+        <w:t>chapter9/9.1.rigid_shapes_and_bounds</w:t>
+      </w:r>
+      <w:r>
+        <w:t>.</w:t>
+      </w:r>
+    </w:p>
+    <w:p>
+      <w:pPr>
+        <w:pStyle w:val="BodyTextFirst"/>
+      </w:pPr>
+      <w:r>
+        <w:drawing>
+          <wp:inline distT="0" distB="0" distL="0" distR="0" wp14:anchorId="7F28F6C0" wp14:editId="0EDACA9D">
+            <wp:extent cx="5478145" cy="4112895"/>
+            <wp:effectExtent l="0" t="0" r="8255" b="1905"/>
+            <wp:docPr id="4" name="Picture 4"/>
+            <wp:cNvGraphicFramePr>
+              <a:graphicFrameLocks xmlns:a="http://schemas.openxmlformats.org/drawingml/2006/main" noChangeAspect="1"/>
+            </wp:cNvGraphicFramePr>
+            <a:graphic xmlns:a="http://schemas.openxmlformats.org/drawingml/2006/main">
+              <a:graphicData uri="http://schemas.openxmlformats.org/drawingml/2006/picture">
+                <pic:pic xmlns:pic="http://schemas.openxmlformats.org/drawingml/2006/picture">
+                  <pic:nvPicPr>
+                    <pic:cNvPr id="0" name="Picture 2"/>
+                    <pic:cNvPicPr>
+                      <a:picLocks noChangeAspect="1" noChangeArrowheads="1"/>
+                    </pic:cNvPicPr>
+                  </pic:nvPicPr>
+                  <pic:blipFill>
+                    <a:blip r:embed="rId10" cstate="print">
+                      <a:extLst>
+                        <a:ext uri="{28A0092B-C50C-407E-A947-70E740481C1C}">
+                          <a14:useLocalDpi xmlns:a14="http://schemas.microsoft.com/office/drawing/2010/main" val="0"/>
+                        </a:ext>
+                      </a:extLst>
+                    </a:blip>
+                    <a:srcRect/>
+                    <a:stretch>
+                      <a:fillRect/>
+                    </a:stretch>
+                  </pic:blipFill>
+                  <pic:spPr bwMode="auto">
+                    <a:xfrm>
+                      <a:off x="0" y="0"/>
+                      <a:ext cx="5478145" cy="4112895"/>
+                    </a:xfrm>
+                    <a:prstGeom prst="rect">
+                      <a:avLst/>
+                    </a:prstGeom>
+                    <a:noFill/>
+                    <a:ln>
+                      <a:noFill/>
+                    </a:ln>
+                  </pic:spPr>
+                </pic:pic>
+              </a:graphicData>
+            </a:graphic>
+          </wp:inline>
+        </w:drawing>
+      </w:r>
+    </w:p>
+    <w:p>
+      <w:pPr>
+        <w:pStyle w:val="FigureCaption"/>
+      </w:pPr>
+      <w:r>
         <w:lastRenderedPageBreak/>
-        <w:t xml:space="preserve">flight changes, boat floating down a river, fast moving vehicle crash into a stationary </w:t>
-      </w:r>
-      <w:proofErr w:type="spellStart"/>
-      <w:r>
-        <w:rPr>
-          <w:rStyle w:val="Strong"/>
-        </w:rPr>
-        <w:t>barrie</w:t>
-      </w:r>
-      <w:proofErr w:type="spellEnd"/>
-      <w:r>
-        <w:rPr>
-          <w:rStyle w:val="Strong"/>
-        </w:rPr>
-        <w:t xml:space="preserve">. Does not work, uniform mass on the entire object, air </w:t>
-      </w:r>
-      <w:proofErr w:type="spellStart"/>
-      <w:r>
-        <w:rPr>
-          <w:rStyle w:val="Strong"/>
-        </w:rPr>
-        <w:t>resistence</w:t>
-      </w:r>
-      <w:proofErr w:type="spellEnd"/>
-      <w:r>
-        <w:rPr>
-          <w:rStyle w:val="Strong"/>
-        </w:rPr>
-        <w:t xml:space="preserve">; fluid, shape deformation. </w:t>
-      </w:r>
-      <w:r>
-        <w:rPr>
-          <w:rStyle w:val="Strong"/>
-        </w:rPr>
-        <w:t>Note, powerful, but, also limited.</w:t>
-      </w:r>
-    </w:p>
-    <w:p>
-      <w:pPr>
-        <w:pStyle w:val="BodyTextCont"/>
-        <w:rPr>
-          <w:b/>
-        </w:rPr>
-      </w:pPr>
-      <w:r>
-        <w:t xml:space="preserve">In the previous chapter, you experienced building the illumination component by simulating the propagation of light energy in a game scene. Recall that only selected objects participated in the simulation. For instance, in a scene, only </w:t>
-      </w:r>
-      <w:proofErr w:type="spellStart"/>
-      <w:r>
-        <w:rPr>
-          <w:rStyle w:val="CodeInline"/>
-        </w:rPr>
-        <w:t>IllumRenderable</w:t>
-      </w:r>
-      <w:proofErr w:type="spellEnd"/>
-      <w:r>
-        <w:t xml:space="preserve"> objects can be </w:t>
-      </w:r>
-      <w:r>
-        <w:t>illuminated</w:t>
-      </w:r>
-      <w:r>
-        <w:t xml:space="preserve"> by the light sources, while others such as </w:t>
-      </w:r>
-      <w:proofErr w:type="spellStart"/>
-      <w:r>
-        <w:rPr>
-          <w:rStyle w:val="CodeInline"/>
-        </w:rPr>
-        <w:t>SpriteRenderable</w:t>
-      </w:r>
-      <w:proofErr w:type="spellEnd"/>
-      <w:r>
-        <w:t xml:space="preserve"> objects </w:t>
-      </w:r>
-      <w:r>
-        <w:t>cannot be illuminated</w:t>
-      </w:r>
-      <w:r>
-        <w:t xml:space="preserve">. In a similar fashion, the physics component </w:t>
-      </w:r>
-      <w:r>
-        <w:t xml:space="preserve">that </w:t>
-      </w:r>
-      <w:r>
-        <w:t xml:space="preserve">you will learn in this chapter simulates the transfer of </w:t>
-      </w:r>
-      <w:r>
-        <w:t xml:space="preserve">kinetic </w:t>
-      </w:r>
-      <w:r>
-        <w:t xml:space="preserve">energy between selected objects. </w:t>
-      </w:r>
-      <w:r>
-        <w:rPr>
-          <w:b/>
-        </w:rPr>
-        <w:t xml:space="preserve">As in the case of illumination, restricting simulation to a selective collection is the result of optimizing performance. From game designer perspectives, strategic choice of objects is important to convey proper sense of functioning physical world. From game developer perspective, similar to extra code to enable </w:t>
-      </w:r>
-      <w:proofErr w:type="spellStart"/>
-      <w:r>
-        <w:rPr>
-          <w:b/>
-        </w:rPr>
-        <w:t>illumation</w:t>
-      </w:r>
-      <w:proofErr w:type="spellEnd"/>
-      <w:r>
-        <w:rPr>
-          <w:b/>
-        </w:rPr>
-        <w:t xml:space="preserve"> computation or shadow simulation, must include requires extra programming code to collect and group objects that participate in physics simulation.</w:t>
-      </w:r>
-      <w:r>
-        <w:rPr>
-          <w:b/>
-        </w:rPr>
-        <w:t xml:space="preserve"> </w:t>
-      </w:r>
-    </w:p>
-    <w:p>
-      <w:pPr>
-        <w:pStyle w:val="BodyTextCont"/>
-        <w:rPr>
-          <w:b/>
-        </w:rPr>
-      </w:pPr>
-      <w:r>
-        <w:rPr>
-          <w:b/>
-        </w:rPr>
-        <w:t xml:space="preserve">Lastly, important to emphasize the application and limitation of rigid body simulation. </w:t>
-      </w:r>
-      <w:proofErr w:type="spellStart"/>
-      <w:r>
-        <w:rPr>
-          <w:b/>
-        </w:rPr>
-        <w:t>Unfiform</w:t>
-      </w:r>
-      <w:proofErr w:type="spellEnd"/>
-      <w:r>
-        <w:rPr>
-          <w:b/>
-        </w:rPr>
-        <w:t xml:space="preserve"> mass, in-flight javelin or arrow not supported, does not change shape means wiggling jelly not supported, and, simple properties </w:t>
-      </w:r>
-      <w:proofErr w:type="gramStart"/>
-      <w:r>
-        <w:rPr>
-          <w:b/>
-        </w:rPr>
-        <w:t>means</w:t>
-      </w:r>
-      <w:proofErr w:type="gramEnd"/>
-      <w:r>
-        <w:rPr>
-          <w:b/>
-        </w:rPr>
-        <w:t xml:space="preserve"> skidding</w:t>
-      </w:r>
-      <w:r>
-        <w:rPr>
-          <w:b/>
-        </w:rPr>
-        <w:t xml:space="preserve"> car </w:t>
-      </w:r>
-      <w:r>
-        <w:rPr>
-          <w:b/>
-        </w:rPr>
-        <w:t>will not be simulated correctly</w:t>
-      </w:r>
-      <w:r>
-        <w:rPr>
-          <w:b/>
-        </w:rPr>
-        <w:t xml:space="preserve">. However, </w:t>
-      </w:r>
-      <w:bookmarkStart w:id="1" w:name="_GoBack"/>
-      <w:bookmarkEnd w:id="1"/>
-    </w:p>
-    <w:p>
-      <w:pPr>
-        <w:pStyle w:val="Heading2"/>
-      </w:pPr>
-      <w:r>
-        <w:t>Chapter Overview</w:t>
+        <w:t xml:space="preserve">Figure </w:t>
+      </w:r>
+      <w:r>
+        <w:t>9</w:t>
+      </w:r>
+      <w:r>
+        <w:t xml:space="preserve">-1. Running the </w:t>
+      </w:r>
+      <w:r>
+        <w:t xml:space="preserve">Rigid Shapes and Bounds </w:t>
+      </w:r>
+      <w:r>
+        <w:t>project</w:t>
       </w:r>
     </w:p>
     <w:p>
       <w:pPr>
         <w:pStyle w:val="BodyTextFirst"/>
       </w:pPr>
-      <w:r>
-        <w:t xml:space="preserve">Similar to </w:t>
-      </w:r>
-      <w:r>
-        <w:t>illumination</w:t>
-      </w:r>
-      <w:r>
-        <w:t xml:space="preserve"> functionality</w:t>
-      </w:r>
-      <w:r>
-        <w:t xml:space="preserve">, the physics component of a game engine is also a large and complex area of game engine design, architecture, and implementation. With this in mind, you will develop the physics component </w:t>
-      </w:r>
-      <w:r>
-        <w:t xml:space="preserve">based on </w:t>
-      </w:r>
-      <w:r>
-        <w:t xml:space="preserve">the same approach for all the previous game engine components. That is, </w:t>
-      </w:r>
-      <w:r>
-        <w:t xml:space="preserve">analyzing, understanding and implementing individual modules of the component and building on these modules to gradually realize the </w:t>
-      </w:r>
-      <w:r>
-        <w:t>core functionality of the component.</w:t>
-      </w:r>
-    </w:p>
-    <w:p>
-      <w:pPr>
-        <w:pStyle w:val="BodyTextCont"/>
-      </w:pPr>
-      <w:r>
-        <w:rPr>
-          <w:b/>
-        </w:rPr>
-        <w:t xml:space="preserve">This </w:t>
-      </w:r>
-      <w:r>
-        <w:rPr>
-          <w:b/>
-        </w:rPr>
-        <w:t xml:space="preserve">section outlines the main modules that together implements the rigid body physics simulation. </w:t>
-      </w:r>
-      <w:r>
-        <w:t>Introduce separate geometry, colliding the geometries, simulating physical movements, refining and resolving collision, and finally simulating the response as a result of collision.</w:t>
+      <w:bookmarkStart w:id="2" w:name="OLE_LINK1"/>
+      <w:bookmarkStart w:id="3" w:name="OLE_LINK2"/>
+      <w:r>
+        <w:t>The controls of the project are as follows:</w:t>
       </w:r>
     </w:p>
     <w:p>
       <w:pPr>
         <w:pStyle w:val="Bullet"/>
-      </w:pPr>
-      <w:r>
-        <w:t xml:space="preserve">Rigid Shape and Bounds: optimize physical simulation, by performing computation on separate geometries instead of the potentially complex </w:t>
-      </w:r>
-      <w:proofErr w:type="spellStart"/>
-      <w:r>
-        <w:t>renderables</w:t>
-      </w:r>
-      <w:proofErr w:type="spellEnd"/>
-      <w:r>
-        <w:t xml:space="preserve">. Introduce </w:t>
-      </w:r>
-      <w:proofErr w:type="spellStart"/>
-      <w:r>
-        <w:rPr>
-          <w:rStyle w:val="CodeInline"/>
-        </w:rPr>
-        <w:t>RigidShape</w:t>
-      </w:r>
-      <w:proofErr w:type="spellEnd"/>
-      <w:r>
-        <w:t xml:space="preserve"> class to wrap, only support circle and rectangle.</w:t>
-      </w:r>
-    </w:p>
-    <w:p>
-      <w:pPr>
-        <w:pStyle w:val="Bullet"/>
-      </w:pPr>
-      <w:r>
-        <w:t>Collisions of the rigid shape</w:t>
-      </w:r>
-      <w:r>
-        <w:t>s</w:t>
-      </w:r>
-      <w:r>
-        <w:t xml:space="preserve">: </w:t>
-      </w:r>
-      <w:r>
-        <w:t xml:space="preserve">math to collide, recognize that in the digital world objects can overlap, </w:t>
-      </w:r>
-      <w:r>
-        <w:t xml:space="preserve">introduce </w:t>
-      </w:r>
-      <w:proofErr w:type="spellStart"/>
-      <w:r>
-        <w:rPr>
-          <w:rStyle w:val="CodeInline"/>
-        </w:rPr>
-        <w:t>CollisionInfo</w:t>
-      </w:r>
-      <w:proofErr w:type="spellEnd"/>
-      <w:r>
-        <w:t xml:space="preserve"> to</w:t>
-      </w:r>
-      <w:r>
-        <w:t xml:space="preserve"> capture the characteristic of this overlap.</w:t>
-      </w:r>
-      <w:r>
-        <w:t xml:space="preserve"> Only circles and SAT for rectangles, and circle/rectangle, can be expanded, by introducing new collisio</w:t>
-      </w:r>
-      <w:r>
-        <w:t>n</w:t>
-      </w:r>
-      <w:r>
-        <w:t>s</w:t>
-      </w:r>
-    </w:p>
-    <w:p>
-      <w:pPr>
-        <w:pStyle w:val="Bullet"/>
-      </w:pPr>
-      <w:r>
-        <w:t xml:space="preserve">Simulate physical motion: </w:t>
-      </w:r>
-      <w:r>
-        <w:t xml:space="preserve">formulate physical </w:t>
-      </w:r>
-      <w:r>
-        <w:t>movement</w:t>
-      </w:r>
-      <w:r>
-        <w:t xml:space="preserve"> </w:t>
-      </w:r>
-      <w:r>
-        <w:t>under gravity</w:t>
-      </w:r>
-      <w:r>
-        <w:t>, derive solution, and implement</w:t>
-      </w:r>
-    </w:p>
-    <w:p>
-      <w:pPr>
-        <w:pStyle w:val="Bullet"/>
-      </w:pPr>
-      <w:r>
-        <w:lastRenderedPageBreak/>
-        <w:t xml:space="preserve">Collision position correction: </w:t>
-      </w:r>
-      <w:r>
-        <w:t xml:space="preserve">game loop discrete update, means, objects in motion can </w:t>
-      </w:r>
-      <w:r>
-        <w:t xml:space="preserve">overlap, or interpenetrate during a collision, something that must be resolve or corrected. </w:t>
-      </w:r>
-    </w:p>
-    <w:p>
-      <w:pPr>
-        <w:pStyle w:val="Bullet"/>
-      </w:pPr>
-      <w:r>
-        <w:t xml:space="preserve">Collision resolution: </w:t>
-      </w:r>
-      <w:proofErr w:type="gramStart"/>
-      <w:r>
-        <w:t>finally</w:t>
-      </w:r>
-      <w:proofErr w:type="gramEnd"/>
-      <w:r>
-        <w:t xml:space="preserve"> responses to collision.</w:t>
-      </w:r>
-    </w:p>
-    <w:p>
-      <w:pPr>
-        <w:pStyle w:val="Heading1"/>
-      </w:pPr>
-      <w:r>
-        <w:t>Rigid Shapes and Bounds</w:t>
-      </w:r>
-    </w:p>
-    <w:p>
-      <w:pPr>
-        <w:pStyle w:val="BodyTextFirst"/>
-      </w:pPr>
-      <w:r>
-        <w:t>The computation involved in simulating the interactions between arbitrary rigid shapes can be algorithmically complicated and computationally costly. For these reasons, rigid body simulations are often based on a limited set of simple geometric shapes. For example, rigid circles and rectangles. In typical game engines, these simple rigid shapes can be attached to geometrically complex game objects for approximating their physics simulations. For example, attaching rigid circles on spaceships and using the rigid body physics simulation of the rigid circles to approximate the physical interactions between the spaceships.</w:t>
-      </w:r>
-    </w:p>
-    <w:p>
-      <w:pPr>
-        <w:pStyle w:val="BodyTextCont"/>
-      </w:pPr>
-      <w:r>
-        <w:t xml:space="preserve">Sentences on the need for bounds to </w:t>
-      </w:r>
-    </w:p>
-    <w:p>
-      <w:pPr>
-        <w:pStyle w:val="Heading2"/>
-      </w:pPr>
-      <w:r>
-        <w:t xml:space="preserve">The Rigid Shapes and Bounds Project </w:t>
-      </w:r>
-    </w:p>
-    <w:p>
-      <w:pPr>
-        <w:pStyle w:val="BodyTextFirst"/>
-      </w:pPr>
-      <w:r>
-        <w:t xml:space="preserve">This project </w:t>
-      </w:r>
-      <w:r>
-        <w:t xml:space="preserve">introduces the rigid shapes and the bounds. You can see an example of this project running in Figure 9-X1. The source code to this project is defined in </w:t>
-      </w:r>
-      <w:r>
-        <w:rPr>
-          <w:rStyle w:val="CodeInline"/>
-        </w:rPr>
-        <w:t>chapter9/9.1.rigid_shapes_and_bounds</w:t>
-      </w:r>
-      <w:r>
-        <w:t>.</w:t>
-      </w:r>
-    </w:p>
-    <w:p>
-      <w:pPr>
-        <w:pStyle w:val="FigureCaption"/>
-      </w:pPr>
-      <w:commentRangeStart w:id="2"/>
-      <w:r>
-        <w:t xml:space="preserve">Figure </w:t>
-      </w:r>
-      <w:r>
-        <w:t>9</w:t>
-      </w:r>
-      <w:r>
-        <w:t>-</w:t>
-      </w:r>
-      <w:r>
-        <w:t>X</w:t>
-      </w:r>
-      <w:r>
-        <w:t xml:space="preserve">1. Running the </w:t>
-      </w:r>
-      <w:r>
-        <w:t xml:space="preserve">Rigid Shapes and Bounds </w:t>
-      </w:r>
-      <w:r>
-        <w:t>project</w:t>
-      </w:r>
-      <w:commentRangeEnd w:id="2"/>
-      <w:r>
-        <w:rPr>
-          <w:rStyle w:val="CommentReference"/>
-          <w:rFonts w:asciiTheme="minorHAnsi" w:eastAsiaTheme="minorHAnsi" w:hAnsiTheme="minorHAnsi" w:cstheme="minorBidi"/>
-          <w:i w:val="0"/>
-          <w:noProof w:val="0"/>
-        </w:rPr>
-        <w:commentReference w:id="2"/>
-      </w:r>
-    </w:p>
-    <w:p>
-      <w:pPr>
-        <w:pStyle w:val="BodyTextFirst"/>
-      </w:pPr>
-      <w:bookmarkStart w:id="3" w:name="OLE_LINK1"/>
-      <w:bookmarkStart w:id="4" w:name="OLE_LINK2"/>
-      <w:r>
-        <w:t>The controls of the project are as follows, for both scenes:</w:t>
-      </w:r>
-    </w:p>
-    <w:p>
-      <w:pPr>
-        <w:pStyle w:val="Bullet"/>
-      </w:pPr>
-      <w:r>
         <w:rPr>
           <w:rStyle w:val="Strong"/>
           <w:b w:val="0"/>
           <w:bCs w:val="0"/>
         </w:rPr>
-        <w:t>This and that</w:t>
-      </w:r>
-    </w:p>
-    <w:p>
-      <w:pPr>
-        <w:pStyle w:val="Bullet"/>
       </w:pPr>
       <w:r>
         <w:rPr>
@@ -1211,129 +1411,1079 @@
           <w:b w:val="0"/>
           <w:bCs w:val="0"/>
         </w:rPr>
-        <w:t>This and that</w:t>
-      </w:r>
+        <w:t>Behavior control:</w:t>
+      </w:r>
+    </w:p>
+    <w:p>
+      <w:pPr>
+        <w:pStyle w:val="BulletSubList"/>
+      </w:pPr>
+      <w:r>
+        <w:t xml:space="preserve">G key: </w:t>
+      </w:r>
+      <w:r>
+        <w:t>R</w:t>
+      </w:r>
+      <w:r>
+        <w:t>andomly create a new rigid circle or rectangle</w:t>
+      </w:r>
+    </w:p>
+    <w:p>
+      <w:pPr>
+        <w:pStyle w:val="Bullet"/>
+        <w:rPr>
+          <w:rStyle w:val="Strong"/>
+          <w:b w:val="0"/>
+          <w:bCs w:val="0"/>
+        </w:rPr>
+      </w:pPr>
+      <w:r>
+        <w:rPr>
+          <w:rStyle w:val="Strong"/>
+          <w:b w:val="0"/>
+          <w:bCs w:val="0"/>
+        </w:rPr>
+        <w:t>Draw control</w:t>
+      </w:r>
+    </w:p>
+    <w:p>
+      <w:pPr>
+        <w:pStyle w:val="BulletSubList"/>
+      </w:pPr>
+      <w:r>
+        <w:t>T key: Toggle textures on all objects</w:t>
+      </w:r>
+    </w:p>
+    <w:p>
+      <w:pPr>
+        <w:pStyle w:val="BulletSubList"/>
+      </w:pPr>
+      <w:r>
+        <w:t xml:space="preserve">R key: Toggle the drawing of </w:t>
+      </w:r>
+      <w:proofErr w:type="spellStart"/>
+      <w:r>
+        <w:rPr>
+          <w:rStyle w:val="CodeInline"/>
+        </w:rPr>
+        <w:t>RigidShape</w:t>
+      </w:r>
+      <w:proofErr w:type="spellEnd"/>
+    </w:p>
+    <w:p>
+      <w:pPr>
+        <w:pStyle w:val="BulletSubList"/>
+      </w:pPr>
+      <w:r>
+        <w:t xml:space="preserve">B key: Toggle the drawing of the bound on each </w:t>
+      </w:r>
+      <w:proofErr w:type="spellStart"/>
+      <w:r>
+        <w:rPr>
+          <w:rStyle w:val="CodeInline"/>
+        </w:rPr>
+        <w:t>RigidShape</w:t>
+      </w:r>
+      <w:proofErr w:type="spellEnd"/>
+    </w:p>
+    <w:p>
+      <w:pPr>
+        <w:pStyle w:val="Bullet"/>
+        <w:rPr>
+          <w:rStyle w:val="Strong"/>
+          <w:b w:val="0"/>
+          <w:bCs w:val="0"/>
+        </w:rPr>
+      </w:pPr>
+      <w:r>
+        <w:rPr>
+          <w:rStyle w:val="Strong"/>
+          <w:b w:val="0"/>
+          <w:bCs w:val="0"/>
+        </w:rPr>
+        <w:t>Object control:</w:t>
+      </w:r>
+    </w:p>
+    <w:p>
+      <w:pPr>
+        <w:pStyle w:val="BulletSubList"/>
+      </w:pPr>
+      <w:r>
+        <w:t>Left/right-arrow key: Sequence through and select an object</w:t>
+      </w:r>
+    </w:p>
+    <w:p>
+      <w:pPr>
+        <w:pStyle w:val="BulletSubList"/>
+      </w:pPr>
+      <w:r>
+        <w:t>WASD keys: Move selected object</w:t>
+      </w:r>
+    </w:p>
+    <w:p>
+      <w:pPr>
+        <w:pStyle w:val="BulletSubList"/>
+      </w:pPr>
+      <w:r>
+        <w:t>Z/X key: Rotate selected object</w:t>
+      </w:r>
+    </w:p>
+    <w:p>
+      <w:pPr>
+        <w:pStyle w:val="BulletSubList"/>
+      </w:pPr>
+      <w:r>
+        <w:t xml:space="preserve">Y/U key: Increase/decrease </w:t>
+      </w:r>
+      <w:proofErr w:type="spellStart"/>
+      <w:r>
+        <w:rPr>
+          <w:rStyle w:val="CodeInline"/>
+        </w:rPr>
+        <w:t>RigidShape</w:t>
+      </w:r>
+      <w:proofErr w:type="spellEnd"/>
+      <w:r>
+        <w:t xml:space="preserve"> size of selected object</w:t>
+      </w:r>
+    </w:p>
+    <w:p>
+      <w:pPr>
+        <w:pStyle w:val="BodyTextFirst"/>
+      </w:pPr>
+      <w:r>
+        <w:t>The goals of the project are as follows</w:t>
+      </w:r>
+      <w:r>
+        <w:t>:</w:t>
+      </w:r>
+    </w:p>
+    <w:bookmarkEnd w:id="2"/>
+    <w:bookmarkEnd w:id="3"/>
+    <w:p>
+      <w:pPr>
+        <w:pStyle w:val="Bullet"/>
+      </w:pPr>
+      <w:r>
+        <w:t xml:space="preserve">To define </w:t>
+      </w:r>
+      <w:r>
+        <w:t xml:space="preserve">and </w:t>
+      </w:r>
+      <w:r>
+        <w:t xml:space="preserve">the </w:t>
+      </w:r>
+      <w:proofErr w:type="spellStart"/>
+      <w:r>
+        <w:rPr>
+          <w:rStyle w:val="CodeInline"/>
+        </w:rPr>
+        <w:t>RigidShape</w:t>
+      </w:r>
+      <w:proofErr w:type="spellEnd"/>
+      <w:r>
+        <w:t xml:space="preserve"> </w:t>
+      </w:r>
+      <w:r>
+        <w:t>class</w:t>
+      </w:r>
+      <w:r>
+        <w:t xml:space="preserve">es and integrate with </w:t>
+      </w:r>
+      <w:proofErr w:type="spellStart"/>
+      <w:r>
+        <w:rPr>
+          <w:rStyle w:val="CodeInline"/>
+        </w:rPr>
+        <w:t>GameObject</w:t>
+      </w:r>
+      <w:proofErr w:type="spellEnd"/>
       <w:r>
         <w:t>.</w:t>
       </w:r>
     </w:p>
     <w:p>
       <w:pPr>
+        <w:pStyle w:val="Bullet"/>
+      </w:pPr>
+      <w:r>
+        <w:t>To lay the foundation for building a rigid shape physics simulator.</w:t>
+      </w:r>
+    </w:p>
+    <w:p>
+      <w:pPr>
+        <w:pStyle w:val="Bullet"/>
+      </w:pPr>
+      <w:r>
+        <w:t xml:space="preserve">To understand the relationships between </w:t>
+      </w:r>
+      <w:proofErr w:type="spellStart"/>
+      <w:r>
+        <w:rPr>
+          <w:rStyle w:val="CodeInline"/>
+        </w:rPr>
+        <w:t>RigidShape</w:t>
+      </w:r>
+      <w:proofErr w:type="spellEnd"/>
+      <w:r>
+        <w:t xml:space="preserve"> </w:t>
+      </w:r>
+      <w:r>
+        <w:t>classes and the engine core functionality.</w:t>
+      </w:r>
+    </w:p>
+    <w:p>
+      <w:pPr>
+        <w:pStyle w:val="Bullet"/>
+      </w:pPr>
+      <w:r>
+        <w:t xml:space="preserve">To define an initial scene for testing </w:t>
+      </w:r>
+      <w:r>
+        <w:t>the physics component</w:t>
+      </w:r>
+      <w:r>
+        <w:t>.</w:t>
+      </w:r>
+    </w:p>
+    <w:p>
+      <w:pPr>
         <w:pStyle w:val="BodyTextFirst"/>
-      </w:pPr>
-      <w:r>
-        <w:t>The goals of the project are as follows</w:t>
-      </w:r>
-      <w:r>
-        <w:t>:</w:t>
-      </w:r>
-    </w:p>
-    <w:bookmarkEnd w:id="3"/>
-    <w:bookmarkEnd w:id="4"/>
-    <w:p>
-      <w:pPr>
-        <w:pStyle w:val="Bullet"/>
-      </w:pPr>
-      <w:r>
-        <w:t>To define the base class for all rigid shape objects.</w:t>
-      </w:r>
-    </w:p>
-    <w:p>
-      <w:pPr>
-        <w:pStyle w:val="Bullet"/>
-      </w:pPr>
-      <w:r>
-        <w:t>To lay the foundation for building a rigid shape physics simulator.</w:t>
-      </w:r>
-    </w:p>
-    <w:p>
-      <w:pPr>
-        <w:pStyle w:val="Bullet"/>
-      </w:pPr>
-      <w:r>
-        <w:t>To understand the relationships between rigid shape classes and the engine core functionality.</w:t>
-      </w:r>
-    </w:p>
-    <w:p>
-      <w:pPr>
-        <w:pStyle w:val="Bullet"/>
-      </w:pPr>
-      <w:r>
-        <w:t>To define an initial scene for testing your implement.</w:t>
+        <w:rPr>
+          <w:rStyle w:val="BodyTextFirstChar"/>
+        </w:rPr>
+      </w:pPr>
+      <w:r>
+        <w:rPr>
+          <w:rStyle w:val="BodyTextFirstChar"/>
+        </w:rPr>
+        <w:t xml:space="preserve">In addition to the system </w:t>
+      </w:r>
+      <w:r>
+        <w:rPr>
+          <w:rStyle w:val="CodeInline"/>
+        </w:rPr>
+        <w:t>font</w:t>
+      </w:r>
+      <w:r>
+        <w:rPr>
+          <w:rStyle w:val="BodyTextFirstChar"/>
+        </w:rPr>
+        <w:t xml:space="preserve"> folder</w:t>
+      </w:r>
+      <w:r>
+        <w:rPr>
+          <w:rStyle w:val="BodyTextFirstChar"/>
+        </w:rPr>
+        <w:t xml:space="preserve"> and the </w:t>
+      </w:r>
+      <w:r>
+        <w:rPr>
+          <w:rStyle w:val="CodeInline"/>
+        </w:rPr>
+        <w:t>particle.png</w:t>
+      </w:r>
+      <w:r>
+        <w:rPr>
+          <w:rStyle w:val="BodyTextFirstChar"/>
+        </w:rPr>
+        <w:t xml:space="preserve"> image,</w:t>
+      </w:r>
+      <w:r>
+        <w:rPr>
+          <w:rStyle w:val="BodyTextFirstChar"/>
+        </w:rPr>
+        <w:t xml:space="preserve"> y</w:t>
+      </w:r>
+      <w:r>
+        <w:rPr>
+          <w:rStyle w:val="BodyTextFirstChar"/>
+        </w:rPr>
+        <w:t>ou can find the following external resource files in the</w:t>
+      </w:r>
+      <w:r>
+        <w:t xml:space="preserve"> </w:t>
+      </w:r>
+      <w:r>
+        <w:rPr>
+          <w:rStyle w:val="CodeInline"/>
+        </w:rPr>
+        <w:t>assets</w:t>
+      </w:r>
+      <w:r>
+        <w:t xml:space="preserve"> </w:t>
+      </w:r>
+      <w:r>
+        <w:rPr>
+          <w:rStyle w:val="BodyTextFirstChar"/>
+        </w:rPr>
+        <w:t>folder</w:t>
+      </w:r>
+      <w:r>
+        <w:rPr>
+          <w:rStyle w:val="BodyTextFirstChar"/>
+        </w:rPr>
+        <w:t>. The</w:t>
+      </w:r>
+      <w:r>
+        <w:rPr>
+          <w:rStyle w:val="BodyTextFirstChar"/>
+        </w:rPr>
+        <w:t xml:space="preserve"> </w:t>
+      </w:r>
+      <w:r>
+        <w:rPr>
+          <w:rStyle w:val="CodeInline"/>
+        </w:rPr>
+        <w:t>minion_sprite.png</w:t>
+      </w:r>
+      <w:r>
+        <w:rPr>
+          <w:rStyle w:val="BodyTextFirstChar"/>
+        </w:rPr>
+        <w:t xml:space="preserve"> </w:t>
+      </w:r>
+      <w:r>
+        <w:rPr>
+          <w:rStyle w:val="BodyTextFirstChar"/>
+        </w:rPr>
+        <w:t xml:space="preserve">for the minion and hero objects, </w:t>
+      </w:r>
+      <w:r>
+        <w:rPr>
+          <w:rStyle w:val="CodeInline"/>
+        </w:rPr>
+        <w:t>platform.png</w:t>
+      </w:r>
+      <w:r>
+        <w:rPr>
+          <w:rStyle w:val="BodyTextFirstChar"/>
+        </w:rPr>
+        <w:t xml:space="preserve"> and </w:t>
+      </w:r>
+      <w:r>
+        <w:rPr>
+          <w:rStyle w:val="CodeInline"/>
+        </w:rPr>
+        <w:t>wall.png</w:t>
+      </w:r>
+      <w:r>
+        <w:rPr>
+          <w:rStyle w:val="BodyTextFirstChar"/>
+        </w:rPr>
+        <w:t xml:space="preserve"> that </w:t>
+      </w:r>
+      <w:r>
+        <w:rPr>
+          <w:rStyle w:val="BodyTextFirstChar"/>
+        </w:rPr>
+        <w:t xml:space="preserve">are </w:t>
+      </w:r>
+      <w:r>
+        <w:rPr>
+          <w:rStyle w:val="BodyTextFirstChar"/>
+        </w:rPr>
+        <w:t>the horizontal and vertical boarder objects in the test scene</w:t>
+      </w:r>
+      <w:r>
+        <w:rPr>
+          <w:rStyle w:val="BodyTextFirstChar"/>
+        </w:rPr>
+        <w:t xml:space="preserve">, </w:t>
+      </w:r>
+      <w:r>
+        <w:rPr>
+          <w:rStyle w:val="CodeInline"/>
+        </w:rPr>
+        <w:t>target.png</w:t>
+      </w:r>
+      <w:r>
+        <w:rPr>
+          <w:rStyle w:val="BodyTextFirstChar"/>
+        </w:rPr>
+        <w:t xml:space="preserve"> </w:t>
+      </w:r>
+      <w:r>
+        <w:rPr>
+          <w:rStyle w:val="BodyTextFirstChar"/>
+        </w:rPr>
+        <w:t xml:space="preserve">indicating </w:t>
+      </w:r>
+      <w:r>
+        <w:rPr>
+          <w:rStyle w:val="BodyTextFirstChar"/>
+        </w:rPr>
+        <w:t>the currently selected object</w:t>
+      </w:r>
+      <w:r>
+        <w:rPr>
+          <w:rStyle w:val="BodyTextFirstChar"/>
+        </w:rPr>
+        <w:t>.</w:t>
+      </w:r>
+    </w:p>
+    <w:p>
+      <w:pPr>
+        <w:pStyle w:val="BodyTextCont"/>
+        <w:rPr>
+          <w:rStyle w:val="BodyTextFirstChar"/>
+        </w:rPr>
+      </w:pPr>
+      <w:r>
+        <w:rPr>
+          <w:rStyle w:val="BodyTextFirstChar"/>
+        </w:rPr>
+        <w:t>You will begin building this project by first organizing the engine for the anticipated increase in source code complexity, and defining debugging utility for visualization and verification of correctness.</w:t>
+      </w:r>
+    </w:p>
+    <w:p>
+      <w:pPr>
+        <w:pStyle w:val="Heading3"/>
+      </w:pPr>
+      <w:r>
+        <w:t xml:space="preserve">Organizing the Engine </w:t>
       </w:r>
     </w:p>
     <w:p>
       <w:pPr>
         <w:pStyle w:val="BodyTextFirst"/>
-        <w:rPr>
-          <w:rStyle w:val="BodyTextFirstChar"/>
-        </w:rPr>
-      </w:pPr>
-      <w:r>
-        <w:rPr>
-          <w:rStyle w:val="BodyTextFirstChar"/>
-        </w:rPr>
-        <w:t>You can find the following external resource files in the</w:t>
+      </w:pPr>
+      <w:r>
+        <w:t xml:space="preserve">In anticipation for </w:t>
+      </w:r>
+      <w:r>
+        <w:t xml:space="preserve">the </w:t>
+      </w:r>
+      <w:r>
+        <w:t xml:space="preserve">new </w:t>
+      </w:r>
+      <w:r>
+        <w:t>component</w:t>
+      </w:r>
+      <w:r>
+        <w:t>s</w:t>
+      </w:r>
+      <w:r>
+        <w:t xml:space="preserve">, in the </w:t>
+      </w:r>
+      <w:proofErr w:type="spellStart"/>
+      <w:r>
+        <w:rPr>
+          <w:rStyle w:val="CodeInline"/>
+        </w:rPr>
+        <w:t>src</w:t>
+      </w:r>
+      <w:proofErr w:type="spellEnd"/>
+      <w:r>
+        <w:rPr>
+          <w:rStyle w:val="CodeInline"/>
+        </w:rPr>
+        <w:t>/engine</w:t>
+      </w:r>
+      <w:r>
+        <w:t xml:space="preserve"> folder create the </w:t>
+      </w:r>
+      <w:r>
+        <w:rPr>
+          <w:rStyle w:val="CodeInline"/>
+        </w:rPr>
+        <w:t>components</w:t>
+      </w:r>
+      <w:r>
+        <w:t xml:space="preserve"> folder and move the </w:t>
+      </w:r>
+      <w:r>
+        <w:rPr>
+          <w:rStyle w:val="CodeInline"/>
+        </w:rPr>
+        <w:t>input.js</w:t>
+      </w:r>
+      <w:r>
+        <w:t xml:space="preserve"> component source code </w:t>
+      </w:r>
+      <w:r>
+        <w:t xml:space="preserve">file </w:t>
+      </w:r>
+      <w:r>
+        <w:t xml:space="preserve">into this folder. </w:t>
+      </w:r>
+      <w:r>
+        <w:t xml:space="preserve"> This folder will contain the </w:t>
+      </w:r>
+      <w:r>
+        <w:t xml:space="preserve">source code for </w:t>
+      </w:r>
+      <w:r>
+        <w:t xml:space="preserve">upcoming physics </w:t>
+      </w:r>
+      <w:r>
+        <w:t xml:space="preserve">and other </w:t>
+      </w:r>
+      <w:r>
+        <w:t>component</w:t>
+      </w:r>
+      <w:r>
+        <w:t>s to be introduced in later chapters.</w:t>
       </w:r>
       <w:r>
         <w:t xml:space="preserve"> </w:t>
       </w:r>
       <w:r>
+        <w:t xml:space="preserve">You will have to edit </w:t>
+      </w:r>
+      <w:r>
         <w:rPr>
           <w:rStyle w:val="CodeInline"/>
         </w:rPr>
-        <w:t>assets</w:t>
+        <w:t>camera_input.js</w:t>
+      </w:r>
+      <w:r>
+        <w:t xml:space="preserve">, </w:t>
+      </w:r>
+      <w:r>
+        <w:rPr>
+          <w:rStyle w:val="CodeInline"/>
+        </w:rPr>
+        <w:t>loop.js</w:t>
+      </w:r>
+      <w:r>
+        <w:t xml:space="preserve">, and </w:t>
+      </w:r>
+      <w:r>
+        <w:rPr>
+          <w:rStyle w:val="CodeInline"/>
+        </w:rPr>
+        <w:t>index.js</w:t>
+      </w:r>
+      <w:r>
+        <w:t xml:space="preserve"> to update the source code file location change of </w:t>
+      </w:r>
+      <w:r>
+        <w:rPr>
+          <w:rStyle w:val="CodeInline"/>
+        </w:rPr>
+        <w:t>input.js</w:t>
+      </w:r>
+      <w:r>
+        <w:t>.</w:t>
+      </w:r>
+    </w:p>
+    <w:p>
+      <w:pPr>
+        <w:pStyle w:val="Heading3"/>
+      </w:pPr>
+      <w:r>
+        <w:lastRenderedPageBreak/>
+        <w:t>Supporting Debug Drawing</w:t>
       </w:r>
       <w:r>
         <w:t xml:space="preserve"> </w:t>
       </w:r>
       <w:r>
-        <w:rPr>
-          <w:rStyle w:val="BodyTextFirstChar"/>
-        </w:rPr>
-        <w:t xml:space="preserve">folder: </w:t>
-      </w:r>
-      <w:r>
-        <w:rPr>
-          <w:rStyle w:val="BodyTextFirstChar"/>
-        </w:rPr>
-        <w:t xml:space="preserve">this file and </w:t>
+        <w:fldChar w:fldCharType="begin"/>
+      </w:r>
+      <w:r>
+        <w:instrText xml:space="preserve"> XE "Shaders project:WebGL" </w:instrText>
+      </w:r>
+      <w:r>
+        <w:fldChar w:fldCharType="end"/>
+      </w:r>
+    </w:p>
+    <w:p>
+      <w:pPr>
+        <w:pStyle w:val="BodyTextFirst"/>
+      </w:pPr>
+      <w:r>
+        <w:t xml:space="preserve">It is important to note that the rigid shape do not actually exist in the game world, they are defined to support </w:t>
+      </w:r>
+      <w:r>
+        <w:t xml:space="preserve">the simulation of </w:t>
+      </w:r>
+      <w:r>
+        <w:t>physical interactions of game objects</w:t>
+      </w:r>
+      <w:r>
+        <w:t>. Only game objects are actually defined and visible in the game world</w:t>
+      </w:r>
+      <w:r>
+        <w:t>.</w:t>
+      </w:r>
+      <w:r>
+        <w:t xml:space="preserve"> </w:t>
+      </w:r>
+      <w:r>
+        <w:t xml:space="preserve">In order to support </w:t>
+      </w:r>
+      <w:r>
+        <w:t>proper debugging and verification</w:t>
+      </w:r>
+      <w:r>
+        <w:t xml:space="preserve"> of </w:t>
+      </w:r>
+      <w:r>
+        <w:t>correctness</w:t>
+      </w:r>
+      <w:r>
+        <w:t xml:space="preserve">, it is important to </w:t>
+      </w:r>
+      <w:r>
+        <w:t xml:space="preserve">be able to </w:t>
+      </w:r>
+      <w:r>
+        <w:t xml:space="preserve">draw and </w:t>
+      </w:r>
+      <w:r>
+        <w:t>visualize</w:t>
+      </w:r>
+      <w:r>
+        <w:t xml:space="preserve"> </w:t>
+      </w:r>
+      <w:r>
+        <w:t>the rigid shapes.</w:t>
+      </w:r>
+      <w:r>
+        <w:t xml:space="preserve"> </w:t>
+      </w:r>
+    </w:p>
+    <w:p>
+      <w:pPr>
+        <w:pStyle w:val="NumList"/>
+      </w:pPr>
+      <w:r>
+        <w:rPr>
+          <w:rFonts w:hint="eastAsia"/>
+        </w:rPr>
+        <w:t>I</w:t>
+      </w:r>
+      <w:r>
+        <w:t xml:space="preserve">n the </w:t>
       </w:r>
       <w:proofErr w:type="spellStart"/>
       <w:r>
-        <w:rPr>
-          <w:rStyle w:val="BodyTextFirstChar"/>
-        </w:rPr>
-        <w:t>tht</w:t>
+        <w:t>src</w:t>
       </w:r>
       <w:proofErr w:type="spellEnd"/>
       <w:r>
-        <w:rPr>
-          <w:rStyle w:val="BodyTextFirstChar"/>
-        </w:rPr>
-        <w:t xml:space="preserve"> file</w:t>
-      </w:r>
+        <w:t xml:space="preserve">/core folder, create </w:t>
+      </w:r>
+      <w:r>
+        <w:rPr>
+          <w:rStyle w:val="CodeInline"/>
+        </w:rPr>
+        <w:t>debug_draw.js</w:t>
+      </w:r>
+      <w:r>
+        <w:t xml:space="preserve">, import from </w:t>
+      </w:r>
+      <w:proofErr w:type="spellStart"/>
+      <w:r>
+        <w:rPr>
+          <w:rStyle w:val="CodeInline"/>
+        </w:rPr>
+        <w:t>LineRenderable</w:t>
+      </w:r>
+      <w:proofErr w:type="spellEnd"/>
+      <w:r>
+        <w:t xml:space="preserve">, and define supporting constants and variables for drawing simple shapes as line segments. </w:t>
+      </w:r>
+    </w:p>
+    <w:p>
+      <w:pPr>
+        <w:pStyle w:val="Code"/>
+      </w:pPr>
+      <w:r>
+        <w:t xml:space="preserve">import </w:t>
+      </w:r>
+      <w:proofErr w:type="spellStart"/>
+      <w:r>
+        <w:t>LineRenderable</w:t>
+      </w:r>
+      <w:proofErr w:type="spellEnd"/>
+      <w:r>
+        <w:t xml:space="preserve"> from "../</w:t>
+      </w:r>
+      <w:proofErr w:type="spellStart"/>
+      <w:r>
+        <w:t>renderables</w:t>
+      </w:r>
+      <w:proofErr w:type="spellEnd"/>
+      <w:r>
+        <w:t>/line_renderable.js";</w:t>
+      </w:r>
+    </w:p>
+    <w:p>
+      <w:pPr>
+        <w:pStyle w:val="Code"/>
+      </w:pPr>
+    </w:p>
+    <w:p>
+      <w:pPr>
+        <w:pStyle w:val="Code"/>
+      </w:pPr>
+      <w:r>
+        <w:t xml:space="preserve">let </w:t>
+      </w:r>
+      <w:proofErr w:type="spellStart"/>
+      <w:r>
+        <w:t>kDrawNumCircleSides</w:t>
+      </w:r>
+      <w:proofErr w:type="spellEnd"/>
+      <w:r>
+        <w:t xml:space="preserve"> = 16;    // for </w:t>
+      </w:r>
+      <w:proofErr w:type="spellStart"/>
+      <w:r>
+        <w:t>approx</w:t>
+      </w:r>
+      <w:proofErr w:type="spellEnd"/>
+      <w:r>
+        <w:t xml:space="preserve"> circumference as line segments</w:t>
+      </w:r>
+    </w:p>
+    <w:p>
+      <w:pPr>
+        <w:pStyle w:val="Code"/>
+      </w:pPr>
+      <w:r>
+        <w:t xml:space="preserve">let </w:t>
+      </w:r>
+      <w:proofErr w:type="spellStart"/>
+      <w:r>
+        <w:t>mUnitCirclePos</w:t>
+      </w:r>
+      <w:proofErr w:type="spellEnd"/>
+      <w:r>
+        <w:t xml:space="preserve"> = [];</w:t>
+      </w:r>
+    </w:p>
+    <w:p>
+      <w:pPr>
+        <w:pStyle w:val="Code"/>
+      </w:pPr>
+      <w:r>
+        <w:t xml:space="preserve">let </w:t>
+      </w:r>
+      <w:proofErr w:type="spellStart"/>
+      <w:r>
+        <w:t>mLine</w:t>
+      </w:r>
+      <w:proofErr w:type="spellEnd"/>
+      <w:r>
+        <w:t xml:space="preserve"> = null;</w:t>
+      </w:r>
+    </w:p>
+    <w:p>
+      <w:pPr>
+        <w:pStyle w:val="NumList"/>
+      </w:pPr>
+      <w:r>
+        <w:t xml:space="preserve">Define the </w:t>
+      </w:r>
+      <w:proofErr w:type="spellStart"/>
+      <w:proofErr w:type="gramStart"/>
+      <w:r>
+        <w:rPr>
+          <w:rStyle w:val="CodeInline"/>
+        </w:rPr>
+        <w:t>init</w:t>
+      </w:r>
+      <w:proofErr w:type="spellEnd"/>
+      <w:r>
+        <w:rPr>
+          <w:rStyle w:val="CodeInline"/>
+        </w:rPr>
+        <w:t>(</w:t>
+      </w:r>
+      <w:proofErr w:type="gramEnd"/>
+      <w:r>
+        <w:rPr>
+          <w:rStyle w:val="CodeInline"/>
+        </w:rPr>
+        <w:t>)</w:t>
+      </w:r>
+      <w:r>
+        <w:t xml:space="preserve"> function to initialize the objects for drawing. </w:t>
+      </w:r>
+      <w:r>
+        <w:t xml:space="preserve">The </w:t>
+      </w:r>
+      <w:proofErr w:type="spellStart"/>
+      <w:r>
+        <w:rPr>
+          <w:rStyle w:val="CodeInline"/>
+        </w:rPr>
+        <w:t>mUnitCirclePos</w:t>
+      </w:r>
+      <w:proofErr w:type="spellEnd"/>
+      <w:r>
+        <w:t xml:space="preserve"> are positions on the circumference of a unit circle, and </w:t>
+      </w:r>
+      <w:proofErr w:type="spellStart"/>
+      <w:r>
+        <w:rPr>
+          <w:rStyle w:val="CodeInline"/>
+        </w:rPr>
+        <w:t>mLine</w:t>
+      </w:r>
+      <w:proofErr w:type="spellEnd"/>
+      <w:r>
+        <w:t xml:space="preserve"> variable is the line object that will be used for drawing.</w:t>
+      </w:r>
+    </w:p>
+    <w:p>
+      <w:pPr>
+        <w:pStyle w:val="Code"/>
+      </w:pPr>
+      <w:r>
+        <w:t>function init() {</w:t>
+      </w:r>
+    </w:p>
+    <w:p>
+      <w:pPr>
+        <w:pStyle w:val="Code"/>
+      </w:pPr>
+      <w:r>
+        <w:t xml:space="preserve">    mLine = new LineRenderable();</w:t>
+      </w:r>
+    </w:p>
+    <w:p>
+      <w:pPr>
+        <w:pStyle w:val="Code"/>
+      </w:pPr>
+      <w:r>
+        <w:t xml:space="preserve">    mLine.setPointSize(5);  // make sure when shown, its visible</w:t>
+      </w:r>
+    </w:p>
+    <w:p>
+      <w:pPr>
+        <w:pStyle w:val="Code"/>
+      </w:pPr>
+      <w:r>
+        <w:t xml:space="preserve">    let deltaTheta = (Math.PI * 2.0) / kDrawNumCircleSides;</w:t>
+      </w:r>
+    </w:p>
+    <w:p>
+      <w:pPr>
+        <w:pStyle w:val="Code"/>
+      </w:pPr>
+      <w:r>
+        <w:t xml:space="preserve">    let theta = deltaTheta;</w:t>
+      </w:r>
+    </w:p>
+    <w:p>
+      <w:pPr>
+        <w:pStyle w:val="Code"/>
+      </w:pPr>
+      <w:r>
+        <w:t xml:space="preserve">    let i, x, y;</w:t>
+      </w:r>
+    </w:p>
+    <w:p>
+      <w:pPr>
+        <w:pStyle w:val="Code"/>
+      </w:pPr>
+      <w:r>
+        <w:t xml:space="preserve">    for (i = 1; i &lt;= kDrawNumCircleSides; i++) {</w:t>
+      </w:r>
+    </w:p>
+    <w:p>
+      <w:pPr>
+        <w:pStyle w:val="Code"/>
+      </w:pPr>
+      <w:r>
+        <w:t xml:space="preserve">        let x = Math.cos(theta);</w:t>
+      </w:r>
+    </w:p>
+    <w:p>
+      <w:pPr>
+        <w:pStyle w:val="Code"/>
+      </w:pPr>
+      <w:r>
+        <w:t xml:space="preserve">        let y = Math.sin(theta);</w:t>
+      </w:r>
+    </w:p>
+    <w:p>
+      <w:pPr>
+        <w:pStyle w:val="Code"/>
+      </w:pPr>
+      <w:r>
+        <w:t xml:space="preserve">        mUnitCirclePos.push([x, y]);</w:t>
+      </w:r>
+    </w:p>
+    <w:p>
+      <w:pPr>
+        <w:pStyle w:val="Code"/>
+      </w:pPr>
+      <w:r>
+        <w:t xml:space="preserve">        theta = theta + deltaTheta;</w:t>
+      </w:r>
+    </w:p>
+    <w:p>
+      <w:pPr>
+        <w:pStyle w:val="Code"/>
+      </w:pPr>
+      <w:r>
+        <w:t xml:space="preserve">    }</w:t>
+      </w:r>
+    </w:p>
+    <w:p>
+      <w:pPr>
+        <w:pStyle w:val="Code"/>
+      </w:pPr>
+      <w:r>
+        <w:t>}</w:t>
+      </w:r>
+    </w:p>
+    <w:p>
+      <w:pPr>
+        <w:pStyle w:val="NumList"/>
+      </w:pPr>
+      <w:r>
+        <w:t xml:space="preserve">Define the </w:t>
+      </w:r>
+      <w:proofErr w:type="spellStart"/>
+      <w:proofErr w:type="gramStart"/>
+      <w:r>
+        <w:rPr>
+          <w:rStyle w:val="CodeInline"/>
+        </w:rPr>
+        <w:t>drawLine</w:t>
+      </w:r>
+      <w:proofErr w:type="spellEnd"/>
+      <w:r>
+        <w:rPr>
+          <w:rStyle w:val="CodeInline"/>
+        </w:rPr>
+        <w:t>(</w:t>
+      </w:r>
+      <w:proofErr w:type="gramEnd"/>
+      <w:r>
+        <w:rPr>
+          <w:rStyle w:val="CodeInline"/>
+        </w:rPr>
+        <w:t>)</w:t>
+      </w:r>
+      <w:r>
+        <w:t xml:space="preserve">, </w:t>
+      </w:r>
+      <w:proofErr w:type="spellStart"/>
+      <w:r>
+        <w:rPr>
+          <w:rStyle w:val="CodeInline"/>
+        </w:rPr>
+        <w:t>drawCrossMarker</w:t>
+      </w:r>
+      <w:proofErr w:type="spellEnd"/>
+      <w:r>
+        <w:rPr>
+          <w:rStyle w:val="CodeInline"/>
+        </w:rPr>
+        <w:t>()</w:t>
+      </w:r>
+      <w:r>
+        <w:t xml:space="preserve">, </w:t>
+      </w:r>
+      <w:proofErr w:type="spellStart"/>
+      <w:r>
+        <w:rPr>
+          <w:rStyle w:val="CodeInline"/>
+        </w:rPr>
+        <w:t>drawRectangle</w:t>
+      </w:r>
+      <w:proofErr w:type="spellEnd"/>
+      <w:r>
+        <w:rPr>
+          <w:rStyle w:val="CodeInline"/>
+        </w:rPr>
+        <w:t>()</w:t>
+      </w:r>
+      <w:r>
+        <w:t xml:space="preserve">, and </w:t>
+      </w:r>
+      <w:proofErr w:type="spellStart"/>
+      <w:r>
+        <w:rPr>
+          <w:rStyle w:val="CodeInline"/>
+        </w:rPr>
+        <w:t>drawCircle</w:t>
+      </w:r>
+      <w:proofErr w:type="spellEnd"/>
+      <w:r>
+        <w:rPr>
+          <w:rStyle w:val="CodeInline"/>
+        </w:rPr>
+        <w:t>()</w:t>
+      </w:r>
+      <w:r>
+        <w:t xml:space="preserve"> functions to draw the corresponding shape based on the defined </w:t>
+      </w:r>
+      <w:proofErr w:type="spellStart"/>
+      <w:r>
+        <w:rPr>
+          <w:rStyle w:val="CodeInline"/>
+        </w:rPr>
+        <w:t>mLine</w:t>
+      </w:r>
+      <w:proofErr w:type="spellEnd"/>
+      <w:r>
+        <w:t xml:space="preserve"> object. Please refer to the </w:t>
+      </w:r>
+      <w:bookmarkStart w:id="4" w:name="_GoBack"/>
+      <w:bookmarkEnd w:id="4"/>
     </w:p>
     <w:p>
       <w:pPr>
         <w:pStyle w:val="BodyTextFirst"/>
       </w:pPr>
       <w:r>
-        <w:fldChar w:fldCharType="begin"/>
-      </w:r>
-      <w:r>
-        <w:instrText xml:space="preserve"> XE "Shaders project:WebGL" </w:instrText>
-      </w:r>
-      <w:r>
-        <w:fldChar w:fldCharType="end"/>
-      </w:r>
+        <w:rPr>
+          <w:rFonts w:hint="eastAsia"/>
+        </w:rPr>
+        <w:t>G</w:t>
+      </w:r>
+      <w:r>
+        <w:t xml:space="preserve">l-matrix.js: </w:t>
+      </w:r>
+      <w:proofErr w:type="spellStart"/>
+      <w:r>
+        <w:t>rotateWRT</w:t>
+      </w:r>
+      <w:proofErr w:type="spellEnd"/>
+      <w:r>
+        <w:t xml:space="preserve"> a point</w:t>
+      </w:r>
+    </w:p>
+    <w:p>
+      <w:pPr>
+        <w:pStyle w:val="BodyTextFirst"/>
+      </w:pPr>
+      <w:r>
+        <w:t>Rigid shapes</w:t>
+      </w:r>
+    </w:p>
+    <w:p>
+      <w:pPr>
+        <w:pStyle w:val="BodyTextFirst"/>
+      </w:pPr>
+      <w:r>
+        <w:t>Game Object</w:t>
+      </w:r>
+    </w:p>
+    <w:p>
+      <w:pPr>
+        <w:pStyle w:val="BodyTextFirst"/>
+      </w:pPr>
     </w:p>
     <w:p>
       <w:pPr>
         <w:pStyle w:val="Heading3"/>
       </w:pPr>
-      <w:r>
-        <w:lastRenderedPageBreak/>
+    </w:p>
+    <w:p>
+      <w:pPr>
+        <w:pStyle w:val="Heading3"/>
+      </w:pPr>
+      <w:r>
         <w:t>The Rigid Shape Base Class</w:t>
       </w:r>
     </w:p>
@@ -1587,6 +2737,7 @@
         <w:pStyle w:val="NumList"/>
       </w:pPr>
       <w:r>
+        <w:lastRenderedPageBreak/>
         <w:t>In the constructor, compute the vertex positions of the rectangle using the center, width, and height information.</w:t>
       </w:r>
     </w:p>
@@ -1595,7 +2746,6 @@
         <w:pStyle w:val="Code"/>
       </w:pPr>
       <w:r>
-        <w:lastRenderedPageBreak/>
         <w:t>//0--TopLeft;1--TopRight;2--BottomRight;3--BottomLeft</w:t>
       </w:r>
     </w:p>
@@ -1686,7 +2836,7 @@
                     <pic:cNvPicPr preferRelativeResize="0"/>
                   </pic:nvPicPr>
                   <pic:blipFill>
-                    <a:blip r:embed="rId10" cstate="print"/>
+                    <a:blip r:embed="rId11" cstate="print"/>
                     <a:srcRect/>
                     <a:stretch>
                       <a:fillRect/>
@@ -1860,6 +3010,7 @@
         <w:pStyle w:val="NumList"/>
       </w:pPr>
       <w:r>
+        <w:lastRenderedPageBreak/>
         <w:t xml:space="preserve">Ensure the newly defined </w:t>
       </w:r>
       <w:r>
@@ -1894,7 +3045,6 @@
         <w:pStyle w:val="Code"/>
       </w:pPr>
       <w:r>
-        <w:lastRenderedPageBreak/>
         <w:t>var prototype = Object.create(RigidShape.prototype);</w:t>
       </w:r>
     </w:p>
@@ -2108,6 +3258,7 @@
         <w:pStyle w:val="NumList"/>
       </w:pPr>
       <w:r>
+        <w:lastRenderedPageBreak/>
         <w:t xml:space="preserve">Similar to the Rectangle class, you must include the following code to ensure that the Circle class properly inherits from the </w:t>
       </w:r>
       <w:proofErr w:type="spellStart"/>
@@ -2124,7 +3275,6 @@
         <w:pStyle w:val="Code"/>
       </w:pPr>
       <w:r>
-        <w:lastRenderedPageBreak/>
         <w:t>var prototype = Object.create(RigidShape.prototype);</w:t>
       </w:r>
     </w:p>
@@ -2470,7 +3620,6 @@
         <w:pStyle w:val="Code"/>
       </w:pPr>
       <w:r>
-        <w:lastRenderedPageBreak/>
         <w:t xml:space="preserve">            xform.incYPosBy(kWASDDelta);</w:t>
       </w:r>
     </w:p>
@@ -2823,6 +3972,7 @@
         </w:numPr>
       </w:pPr>
       <w:r>
+        <w:lastRenderedPageBreak/>
         <w:t>Create my_game.js …</w:t>
       </w:r>
     </w:p>
@@ -2848,7 +3998,6 @@
         <w:pStyle w:val="Heading3"/>
       </w:pPr>
       <w:r>
-        <w:lastRenderedPageBreak/>
         <w:t>Observations</w:t>
       </w:r>
     </w:p>
@@ -2993,6 +4142,7 @@
         <w:pStyle w:val="Bullet"/>
       </w:pPr>
       <w:r>
+        <w:lastRenderedPageBreak/>
         <w:t>Approximate Newtonian motion formulation with Symplectic Euler Integration</w:t>
       </w:r>
     </w:p>
@@ -3009,17 +4159,16 @@
         <w:pStyle w:val="BodyTextCont"/>
       </w:pPr>
       <w:r>
-        <w:lastRenderedPageBreak/>
         <w:t>Complete the physics engine in simulating the collisions and responses of rigid circles and rectangles</w:t>
       </w:r>
     </w:p>
     <w:sectPr>
-      <w:headerReference w:type="even" r:id="rId11"/>
-      <w:headerReference w:type="default" r:id="rId12"/>
-      <w:footerReference w:type="even" r:id="rId13"/>
-      <w:footerReference w:type="default" r:id="rId14"/>
-      <w:headerReference w:type="first" r:id="rId15"/>
-      <w:footerReference w:type="first" r:id="rId16"/>
+      <w:headerReference w:type="even" r:id="rId12"/>
+      <w:headerReference w:type="default" r:id="rId13"/>
+      <w:footerReference w:type="even" r:id="rId14"/>
+      <w:footerReference w:type="default" r:id="rId15"/>
+      <w:headerReference w:type="first" r:id="rId16"/>
+      <w:footerReference w:type="first" r:id="rId17"/>
       <w:pgSz w:w="10800" w:h="13320" w:code="64"/>
       <w:pgMar w:top="540" w:right="1080" w:bottom="540" w:left="1080" w:header="540" w:footer="547" w:gutter="0"/>
       <w:cols w:space="720"/>
@@ -3032,7 +4181,7 @@
 
 <file path=word/comments.xml><?xml version="1.0" encoding="utf-8"?>
 <w:comments xmlns:wpc="http://schemas.microsoft.com/office/word/2010/wordprocessingCanvas" xmlns:cx="http://schemas.microsoft.com/office/drawing/2014/chartex" xmlns:cx1="http://schemas.microsoft.com/office/drawing/2015/9/8/chartex" xmlns:cx2="http://schemas.microsoft.com/office/drawing/2015/10/21/chartex" xmlns:cx3="http://schemas.microsoft.com/office/drawing/2016/5/9/chartex" xmlns:cx4="http://schemas.microsoft.com/office/drawing/2016/5/10/chartex" xmlns:cx5="http://schemas.microsoft.com/office/drawing/2016/5/11/chartex" xmlns:cx6="http://schemas.microsoft.com/office/drawing/2016/5/12/chartex" xmlns:cx7="http://schemas.microsoft.com/office/drawing/2016/5/13/chartex" xmlns:cx8="http://schemas.microsoft.com/office/drawing/2016/5/14/chartex" xmlns:mc="http://schemas.openxmlformats.org/markup-compatibility/2006" xmlns:aink="http://schemas.microsoft.com/office/drawing/2016/ink" xmlns:am3d="http://schemas.microsoft.com/office/drawing/2017/model3d" xmlns:o="urn:schemas-microsoft-com:office:office" xmlns:r="http://schemas.openxmlformats.org/officeDocument/2006/relationships" xmlns:m="http://schemas.openxmlformats.org/officeDocument/2006/math" xmlns:v="urn:schemas-microsoft-com:vml" xmlns:wp14="http://schemas.microsoft.com/office/word/2010/wordprocessingDrawing" xmlns:wp="http://schemas.openxmlformats.org/drawingml/2006/wordprocessingDrawing" xmlns:w10="urn:schemas-microsoft-com:office:word" xmlns:w="http://schemas.openxmlformats.org/wordprocessingml/2006/main" xmlns:w14="http://schemas.microsoft.com/office/word/2010/wordml" xmlns:w15="http://schemas.microsoft.com/office/word/2012/wordml" xmlns:w16cid="http://schemas.microsoft.com/office/word/2016/wordml/cid" xmlns:w16se="http://schemas.microsoft.com/office/word/2015/wordml/symex" xmlns:wpg="http://schemas.microsoft.com/office/word/2010/wordprocessingGroup" xmlns:wpi="http://schemas.microsoft.com/office/word/2010/wordprocessingInk" xmlns:wne="http://schemas.microsoft.com/office/word/2006/wordml" xmlns:wps="http://schemas.microsoft.com/office/word/2010/wordprocessingShape" mc:Ignorable="w14 w15 w16se w16cid wp14">
-  <w:comment w:id="0" w:author="Kelvin Sung" w:date="2021-06-09T17:56:00Z" w:initials="KS">
+  <w:comment w:id="0" w:author="Kelvin Sung" w:date="2021-06-10T10:45:00Z" w:initials="KS">
     <w:p>
       <w:pPr>
         <w:pStyle w:val="CommentText"/>
@@ -3044,11 +4193,11 @@
         <w:annotationRef/>
       </w:r>
       <w:r>
-        <w:t>Here</w:t>
+        <w:t>Remove? Need to relate to previous chapter?</w:t>
       </w:r>
     </w:p>
   </w:comment>
-  <w:comment w:id="2" w:author="Kelvin Sung" w:date="2021-04-22T10:05:00Z" w:initials="KS">
+  <w:comment w:id="1" w:author="Kelvin Sung" w:date="2021-06-10T10:58:00Z" w:initials="KS">
     <w:p>
       <w:pPr>
         <w:pStyle w:val="CommentText"/>
@@ -3060,7 +4209,7 @@
         <w:annotationRef/>
       </w:r>
       <w:r>
-        <w:t>Screen shot</w:t>
+        <w:t>Complete after done with the chapter</w:t>
       </w:r>
     </w:p>
   </w:comment>
@@ -3069,15 +4218,15 @@
 
 <file path=word/commentsExtended.xml><?xml version="1.0" encoding="utf-8"?>
 <w15:commentsEx xmlns:wpc="http://schemas.microsoft.com/office/word/2010/wordprocessingCanvas" xmlns:cx="http://schemas.microsoft.com/office/drawing/2014/chartex" xmlns:cx1="http://schemas.microsoft.com/office/drawing/2015/9/8/chartex" xmlns:cx2="http://schemas.microsoft.com/office/drawing/2015/10/21/chartex" xmlns:cx3="http://schemas.microsoft.com/office/drawing/2016/5/9/chartex" xmlns:cx4="http://schemas.microsoft.com/office/drawing/2016/5/10/chartex" xmlns:cx5="http://schemas.microsoft.com/office/drawing/2016/5/11/chartex" xmlns:cx6="http://schemas.microsoft.com/office/drawing/2016/5/12/chartex" xmlns:cx7="http://schemas.microsoft.com/office/drawing/2016/5/13/chartex" xmlns:cx8="http://schemas.microsoft.com/office/drawing/2016/5/14/chartex" xmlns:mc="http://schemas.openxmlformats.org/markup-compatibility/2006" xmlns:aink="http://schemas.microsoft.com/office/drawing/2016/ink" xmlns:am3d="http://schemas.microsoft.com/office/drawing/2017/model3d" xmlns:o="urn:schemas-microsoft-com:office:office" xmlns:r="http://schemas.openxmlformats.org/officeDocument/2006/relationships" xmlns:m="http://schemas.openxmlformats.org/officeDocument/2006/math" xmlns:v="urn:schemas-microsoft-com:vml" xmlns:wp14="http://schemas.microsoft.com/office/word/2010/wordprocessingDrawing" xmlns:wp="http://schemas.openxmlformats.org/drawingml/2006/wordprocessingDrawing" xmlns:w10="urn:schemas-microsoft-com:office:word" xmlns:w="http://schemas.openxmlformats.org/wordprocessingml/2006/main" xmlns:w14="http://schemas.microsoft.com/office/word/2010/wordml" xmlns:w15="http://schemas.microsoft.com/office/word/2012/wordml" xmlns:w16cid="http://schemas.microsoft.com/office/word/2016/wordml/cid" xmlns:w16se="http://schemas.microsoft.com/office/word/2015/wordml/symex" xmlns:wpg="http://schemas.microsoft.com/office/word/2010/wordprocessingGroup" xmlns:wpi="http://schemas.microsoft.com/office/word/2010/wordprocessingInk" xmlns:wne="http://schemas.microsoft.com/office/word/2006/wordml" xmlns:wps="http://schemas.microsoft.com/office/word/2010/wordprocessingShape" mc:Ignorable="w14 w15 w16se w16cid wp14">
-  <w15:commentEx w15:paraId="2D7C1CAA" w15:done="0"/>
-  <w15:commentEx w15:paraId="6AA15763" w15:done="0"/>
+  <w15:commentEx w15:paraId="7417FEBB" w15:done="0"/>
+  <w15:commentEx w15:paraId="311646B8" w15:done="0"/>
 </w15:commentsEx>
 </file>
 
 <file path=word/commentsIds.xml><?xml version="1.0" encoding="utf-8"?>
 <w16cid:commentsIds xmlns:wpc="http://schemas.microsoft.com/office/word/2010/wordprocessingCanvas" xmlns:cx="http://schemas.microsoft.com/office/drawing/2014/chartex" xmlns:cx1="http://schemas.microsoft.com/office/drawing/2015/9/8/chartex" xmlns:cx2="http://schemas.microsoft.com/office/drawing/2015/10/21/chartex" xmlns:cx3="http://schemas.microsoft.com/office/drawing/2016/5/9/chartex" xmlns:cx4="http://schemas.microsoft.com/office/drawing/2016/5/10/chartex" xmlns:cx5="http://schemas.microsoft.com/office/drawing/2016/5/11/chartex" xmlns:cx6="http://schemas.microsoft.com/office/drawing/2016/5/12/chartex" xmlns:cx7="http://schemas.microsoft.com/office/drawing/2016/5/13/chartex" xmlns:cx8="http://schemas.microsoft.com/office/drawing/2016/5/14/chartex" xmlns:mc="http://schemas.openxmlformats.org/markup-compatibility/2006" xmlns:aink="http://schemas.microsoft.com/office/drawing/2016/ink" xmlns:am3d="http://schemas.microsoft.com/office/drawing/2017/model3d" xmlns:o="urn:schemas-microsoft-com:office:office" xmlns:r="http://schemas.openxmlformats.org/officeDocument/2006/relationships" xmlns:m="http://schemas.openxmlformats.org/officeDocument/2006/math" xmlns:v="urn:schemas-microsoft-com:vml" xmlns:wp14="http://schemas.microsoft.com/office/word/2010/wordprocessingDrawing" xmlns:wp="http://schemas.openxmlformats.org/drawingml/2006/wordprocessingDrawing" xmlns:w10="urn:schemas-microsoft-com:office:word" xmlns:w="http://schemas.openxmlformats.org/wordprocessingml/2006/main" xmlns:w14="http://schemas.microsoft.com/office/word/2010/wordml" xmlns:w15="http://schemas.microsoft.com/office/word/2012/wordml" xmlns:w16cid="http://schemas.microsoft.com/office/word/2016/wordml/cid" xmlns:w16se="http://schemas.microsoft.com/office/word/2015/wordml/symex" xmlns:wpg="http://schemas.microsoft.com/office/word/2010/wordprocessingGroup" xmlns:wpi="http://schemas.microsoft.com/office/word/2010/wordprocessingInk" xmlns:wne="http://schemas.microsoft.com/office/word/2006/wordml" xmlns:wps="http://schemas.microsoft.com/office/word/2010/wordprocessingShape" mc:Ignorable="w14 w15 w16se w16cid wp14">
-  <w16cid:commentId w16cid:paraId="2D7C1CAA" w16cid:durableId="246B7F66"/>
-  <w16cid:commentId w16cid:paraId="6AA15763" w16cid:durableId="242BC8D4"/>
+  <w16cid:commentId w16cid:paraId="7417FEBB" w16cid:durableId="246C6BDC"/>
+  <w16cid:commentId w16cid:paraId="311646B8" w16cid:durableId="246C6EC0"/>
 </w16cid:commentsIds>
 </file>
 
@@ -3342,10 +4491,7 @@
       </w:rPr>
     </w:pPr>
     <w:r>
-      <w:t xml:space="preserve">CHAPTER </w:t>
-    </w:r>
-    <w:r>
-      <w:t>9</w:t>
+      <w:t>CHAPTER 9</w:t>
     </w:r>
     <w:r>
       <w:rPr>
@@ -3463,7 +4609,7 @@
         </mc:Choice>
         <mc:Fallback>
           <w:pict>
-            <v:roundrect w14:anchorId="288055DF" id="AutoShape 1" o:spid="_x0000_s1026" style="position:absolute;margin-left:-163.4pt;margin-top:-171.35pt;width:596.4pt;height:301.3pt;z-index:-251657216;visibility:visible;mso-wrap-style:square;mso-width-percent:0;mso-height-percent:0;mso-wrap-distance-left:9pt;mso-wrap-distance-top:0;mso-wrap-distance-right:9pt;mso-wrap-distance-bottom:0;mso-position-horizontal:absolute;mso-position-horizontal-relative:text;mso-position-vertical:absolute;mso-position-vertical-relative:text;mso-width-percent:0;mso-height-percent:0;mso-width-relative:page;mso-height-relative:page;v-text-anchor:top" arcsize="10923f" o:gfxdata="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" filled="f" fillcolor="#d8d8d8"/>
+            <v:roundrect w14:anchorId="71AD0D13" id="AutoShape 1" o:spid="_x0000_s1026" style="position:absolute;margin-left:-163.4pt;margin-top:-171.35pt;width:596.4pt;height:301.3pt;z-index:-251657216;visibility:visible;mso-wrap-style:square;mso-width-percent:0;mso-height-percent:0;mso-wrap-distance-left:9pt;mso-wrap-distance-top:0;mso-wrap-distance-right:9pt;mso-wrap-distance-bottom:0;mso-position-horizontal:absolute;mso-position-horizontal-relative:text;mso-position-vertical:absolute;mso-position-vertical-relative:text;mso-width-percent:0;mso-height-percent:0;mso-width-relative:page;mso-height-relative:page;v-text-anchor:top" arcsize="10923f" o:gfxdata="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" filled="f" fillcolor="#d8d8d8"/>
           </w:pict>
         </mc:Fallback>
       </mc:AlternateContent>
@@ -3473,10 +4619,7 @@
     </w:r>
     <w:proofErr w:type="gramStart"/>
     <w:r>
-      <w:t xml:space="preserve">R  </w:t>
-    </w:r>
-    <w:r>
-      <w:t>9</w:t>
+      <w:t>R  9</w:t>
     </w:r>
     <w:proofErr w:type="gramEnd"/>
   </w:p>
@@ -4730,7 +5873,7 @@
   <w:docDefaults>
     <w:rPrDefault>
       <w:rPr>
-        <w:rFonts w:asciiTheme="minorHAnsi" w:eastAsiaTheme="minorHAnsi" w:hAnsiTheme="minorHAnsi" w:cstheme="minorBidi"/>
+        <w:rFonts w:asciiTheme="minorHAnsi" w:eastAsia="SimSun" w:hAnsiTheme="minorHAnsi" w:cstheme="minorBidi"/>
         <w:sz w:val="22"/>
         <w:szCs w:val="22"/>
         <w:lang w:val="en-US" w:eastAsia="en-US" w:bidi="ar-SA"/>
@@ -5185,6 +6328,28 @@
       <w:color w:val="243F60" w:themeColor="accent1" w:themeShade="7F"/>
       <w:sz w:val="24"/>
       <w:szCs w:val="24"/>
+    </w:rPr>
+  </w:style>
+  <w:style w:type="paragraph" w:styleId="Heading4">
+    <w:name w:val="heading 4"/>
+    <w:basedOn w:val="Normal"/>
+    <w:next w:val="Normal"/>
+    <w:link w:val="Heading4Char"/>
+    <w:uiPriority w:val="9"/>
+    <w:unhideWhenUsed/>
+    <w:qFormat/>
+    <w:rsid w:val="00161560"/>
+    <w:pPr>
+      <w:keepNext/>
+      <w:keepLines/>
+      <w:spacing w:before="40" w:after="0"/>
+      <w:outlineLvl w:val="3"/>
+    </w:pPr>
+    <w:rPr>
+      <w:rFonts w:asciiTheme="majorHAnsi" w:eastAsiaTheme="majorEastAsia" w:hAnsiTheme="majorHAnsi" w:cstheme="majorBidi"/>
+      <w:i/>
+      <w:iCs/>
+      <w:color w:val="365F91" w:themeColor="accent1" w:themeShade="BF"/>
     </w:rPr>
   </w:style>
   <w:style w:type="character" w:default="1" w:styleId="DefaultParagraphFont">
@@ -6005,6 +7170,19 @@
       <w:spacing w:after="0" w:line="240" w:lineRule="auto"/>
     </w:pPr>
   </w:style>
+  <w:style w:type="character" w:customStyle="1" w:styleId="Heading4Char">
+    <w:name w:val="Heading 4 Char"/>
+    <w:basedOn w:val="DefaultParagraphFont"/>
+    <w:link w:val="Heading4"/>
+    <w:uiPriority w:val="9"/>
+    <w:rsid w:val="00161560"/>
+    <w:rPr>
+      <w:rFonts w:asciiTheme="majorHAnsi" w:eastAsiaTheme="majorEastAsia" w:hAnsiTheme="majorHAnsi" w:cstheme="majorBidi"/>
+      <w:i/>
+      <w:iCs/>
+      <w:color w:val="365F91" w:themeColor="accent1" w:themeShade="BF"/>
+    </w:rPr>
+  </w:style>
 </w:styles>
 </file>
 

</xml_diff>